<commit_message>
Added new labs and their solutions
</commit_message>
<xml_diff>
--- a/Lab 1.docx
+++ b/Lab 1.docx
@@ -1,11 +1,11 @@
 
 <file path=word/document.xml><?xml version="1.0" encoding="utf-8"?>
-<w:document xmlns:wpc="http://schemas.microsoft.com/office/word/2010/wordprocessingCanvas" xmlns:cx="http://schemas.microsoft.com/office/drawing/2014/chartex" xmlns:cx1="http://schemas.microsoft.com/office/drawing/2015/9/8/chartex" xmlns:cx2="http://schemas.microsoft.com/office/drawing/2015/10/21/chartex" xmlns:cx3="http://schemas.microsoft.com/office/drawing/2016/5/9/chartex" xmlns:cx4="http://schemas.microsoft.com/office/drawing/2016/5/10/chartex" xmlns:cx5="http://schemas.microsoft.com/office/drawing/2016/5/11/chartex" xmlns:cx6="http://schemas.microsoft.com/office/drawing/2016/5/12/chartex" xmlns:cx7="http://schemas.microsoft.com/office/drawing/2016/5/13/chartex" xmlns:cx8="http://schemas.microsoft.com/office/drawing/2016/5/14/chartex" xmlns:mc="http://schemas.openxmlformats.org/markup-compatibility/2006" xmlns:aink="http://schemas.microsoft.com/office/drawing/2016/ink" xmlns:am3d="http://schemas.microsoft.com/office/drawing/2017/model3d" xmlns:o="urn:schemas-microsoft-com:office:office" xmlns:oel="http://schemas.microsoft.com/office/2019/extlst" xmlns:r="http://schemas.openxmlformats.org/officeDocument/2006/relationships" xmlns:m="http://schemas.openxmlformats.org/officeDocument/2006/math" xmlns:v="urn:schemas-microsoft-com:vml" xmlns:wp14="http://schemas.microsoft.com/office/word/2010/wordprocessingDrawing" xmlns:wp="http://schemas.openxmlformats.org/drawingml/2006/wordprocessingDrawing" xmlns:w10="urn:schemas-microsoft-com:office:word" xmlns:w="http://schemas.openxmlformats.org/wordprocessingml/2006/main" xmlns:w14="http://schemas.microsoft.com/office/word/2010/wordml" xmlns:w15="http://schemas.microsoft.com/office/word/2012/wordml" xmlns:w16cex="http://schemas.microsoft.com/office/word/2018/wordml/cex" xmlns:w16cid="http://schemas.microsoft.com/office/word/2016/wordml/cid" xmlns:w16="http://schemas.microsoft.com/office/word/2018/wordml" xmlns:w16sdtdh="http://schemas.microsoft.com/office/word/2020/wordml/sdtdatahash" xmlns:w16se="http://schemas.microsoft.com/office/word/2015/wordml/symex" xmlns:wpg="http://schemas.microsoft.com/office/word/2010/wordprocessingGroup" xmlns:wpi="http://schemas.microsoft.com/office/word/2010/wordprocessingInk" xmlns:wne="http://schemas.microsoft.com/office/word/2006/wordml" xmlns:wps="http://schemas.microsoft.com/office/word/2010/wordprocessingShape" xmlns:a="http://schemas.openxmlformats.org/drawingml/2006/main" xmlns:pic="http://schemas.openxmlformats.org/drawingml/2006/picture" xmlns:ask="http://schemas.microsoft.com/office/drawing/2018/sketchyshapes" xmlns:a14="http://schemas.microsoft.com/office/drawing/2010/main" mc:Ignorable="w14 w15 w16se w16cid w16 w16cex w16sdtdh wp14">
+<w:document xmlns:wpc="http://schemas.microsoft.com/office/word/2010/wordprocessingCanvas" xmlns:cx="http://schemas.microsoft.com/office/drawing/2014/chartex" xmlns:cx1="http://schemas.microsoft.com/office/drawing/2015/9/8/chartex" xmlns:cx2="http://schemas.microsoft.com/office/drawing/2015/10/21/chartex" xmlns:cx3="http://schemas.microsoft.com/office/drawing/2016/5/9/chartex" xmlns:cx4="http://schemas.microsoft.com/office/drawing/2016/5/10/chartex" xmlns:cx5="http://schemas.microsoft.com/office/drawing/2016/5/11/chartex" xmlns:cx6="http://schemas.microsoft.com/office/drawing/2016/5/12/chartex" xmlns:cx7="http://schemas.microsoft.com/office/drawing/2016/5/13/chartex" xmlns:cx8="http://schemas.microsoft.com/office/drawing/2016/5/14/chartex" xmlns:mc="http://schemas.openxmlformats.org/markup-compatibility/2006" xmlns:aink="http://schemas.microsoft.com/office/drawing/2016/ink" xmlns:am3d="http://schemas.microsoft.com/office/drawing/2017/model3d" xmlns:o="urn:schemas-microsoft-com:office:office" xmlns:oel="http://schemas.microsoft.com/office/2019/extlst" xmlns:r="http://schemas.openxmlformats.org/officeDocument/2006/relationships" xmlns:m="http://schemas.openxmlformats.org/officeDocument/2006/math" xmlns:v="urn:schemas-microsoft-com:vml" xmlns:wp14="http://schemas.microsoft.com/office/word/2010/wordprocessingDrawing" xmlns:wp="http://schemas.openxmlformats.org/drawingml/2006/wordprocessingDrawing" xmlns:w10="urn:schemas-microsoft-com:office:word" xmlns:w="http://schemas.openxmlformats.org/wordprocessingml/2006/main" xmlns:w14="http://schemas.microsoft.com/office/word/2010/wordml" xmlns:w15="http://schemas.microsoft.com/office/word/2012/wordml" xmlns:w16cex="http://schemas.microsoft.com/office/word/2018/wordml/cex" xmlns:w16cid="http://schemas.microsoft.com/office/word/2016/wordml/cid" xmlns:w16="http://schemas.microsoft.com/office/word/2018/wordml" xmlns:w16sdtdh="http://schemas.microsoft.com/office/word/2020/wordml/sdtdatahash" xmlns:w16se="http://schemas.microsoft.com/office/word/2015/wordml/symex" xmlns:wpg="http://schemas.microsoft.com/office/word/2010/wordprocessingGroup" xmlns:wpi="http://schemas.microsoft.com/office/word/2010/wordprocessingInk" xmlns:wne="http://schemas.microsoft.com/office/word/2006/wordml" xmlns:wps="http://schemas.microsoft.com/office/word/2010/wordprocessingShape" mc:Ignorable="w14 w15 w16se w16cid w16 w16cex w16sdtdh wp14">
   <w:body>
     <w:p>
       <w:pPr>
         <w:rPr>
-          <w:rFonts w:ascii="Times New Roman" w:hAnsi="Times New Roman" w:cs="Times New Roman" w:asciiTheme="majorBidi" w:hAnsiTheme="majorBidi" w:cstheme="majorBidi"/>
+          <w:rFonts w:asciiTheme="majorBidi" w:hAnsiTheme="majorBidi" w:cstheme="majorBidi"/>
           <w:color w:val="000000" w:themeColor="text1"/>
         </w:rPr>
       </w:pPr>
@@ -13,10 +13,10 @@
     <w:p>
       <w:pPr>
         <w:pBdr>
-          <w:top w:val="single" w:color="auto" w:sz="4" w:space="1"/>
-          <w:left w:val="single" w:color="auto" w:sz="4" w:space="4"/>
-          <w:bottom w:val="single" w:color="auto" w:sz="4" w:space="1"/>
-          <w:right w:val="single" w:color="auto" w:sz="4" w:space="4"/>
+          <w:top w:val="single" w:sz="4" w:space="1" w:color="auto"/>
+          <w:left w:val="single" w:sz="4" w:space="4" w:color="auto"/>
+          <w:bottom w:val="single" w:sz="4" w:space="1" w:color="auto"/>
+          <w:right w:val="single" w:sz="4" w:space="4" w:color="auto"/>
         </w:pBdr>
         <w:jc w:val="center"/>
         <w:rPr>
@@ -31,10 +31,10 @@
     <w:p>
       <w:pPr>
         <w:pBdr>
-          <w:top w:val="single" w:color="auto" w:sz="4" w:space="1"/>
-          <w:left w:val="single" w:color="auto" w:sz="4" w:space="4"/>
-          <w:bottom w:val="single" w:color="auto" w:sz="4" w:space="1"/>
-          <w:right w:val="single" w:color="auto" w:sz="4" w:space="4"/>
+          <w:top w:val="single" w:sz="4" w:space="1" w:color="auto"/>
+          <w:left w:val="single" w:sz="4" w:space="4" w:color="auto"/>
+          <w:bottom w:val="single" w:sz="4" w:space="1" w:color="auto"/>
+          <w:right w:val="single" w:sz="4" w:space="4" w:color="auto"/>
         </w:pBdr>
         <w:jc w:val="center"/>
         <w:rPr>
@@ -69,10 +69,10 @@
     <w:p>
       <w:pPr>
         <w:pBdr>
-          <w:top w:val="single" w:color="auto" w:sz="4" w:space="1"/>
-          <w:left w:val="single" w:color="auto" w:sz="4" w:space="4"/>
-          <w:bottom w:val="single" w:color="auto" w:sz="4" w:space="1"/>
-          <w:right w:val="single" w:color="auto" w:sz="4" w:space="4"/>
+          <w:top w:val="single" w:sz="4" w:space="1" w:color="auto"/>
+          <w:left w:val="single" w:sz="4" w:space="4" w:color="auto"/>
+          <w:bottom w:val="single" w:sz="4" w:space="1" w:color="auto"/>
+          <w:right w:val="single" w:sz="4" w:space="4" w:color="auto"/>
         </w:pBdr>
         <w:rPr>
           <w:rFonts w:asciiTheme="majorBidi" w:hAnsiTheme="majorBidi" w:cstheme="majorBidi"/>
@@ -86,10 +86,10 @@
     <w:p>
       <w:pPr>
         <w:pBdr>
-          <w:top w:val="single" w:color="auto" w:sz="4" w:space="1"/>
-          <w:left w:val="single" w:color="auto" w:sz="4" w:space="4"/>
-          <w:bottom w:val="single" w:color="auto" w:sz="4" w:space="1"/>
-          <w:right w:val="single" w:color="auto" w:sz="4" w:space="4"/>
+          <w:top w:val="single" w:sz="4" w:space="1" w:color="auto"/>
+          <w:left w:val="single" w:sz="4" w:space="4" w:color="auto"/>
+          <w:bottom w:val="single" w:sz="4" w:space="1" w:color="auto"/>
+          <w:right w:val="single" w:sz="4" w:space="4" w:color="auto"/>
         </w:pBdr>
         <w:jc w:val="center"/>
         <w:rPr>
@@ -144,10 +144,10 @@
     <w:p>
       <w:pPr>
         <w:pBdr>
-          <w:top w:val="single" w:color="auto" w:sz="4" w:space="1"/>
-          <w:left w:val="single" w:color="auto" w:sz="4" w:space="4"/>
-          <w:bottom w:val="single" w:color="auto" w:sz="4" w:space="1"/>
-          <w:right w:val="single" w:color="auto" w:sz="4" w:space="4"/>
+          <w:top w:val="single" w:sz="4" w:space="1" w:color="auto"/>
+          <w:left w:val="single" w:sz="4" w:space="4" w:color="auto"/>
+          <w:bottom w:val="single" w:sz="4" w:space="1" w:color="auto"/>
+          <w:right w:val="single" w:sz="4" w:space="4" w:color="auto"/>
         </w:pBdr>
         <w:tabs>
           <w:tab w:val="left" w:pos="5040"/>
@@ -198,10 +198,10 @@
               <w:numId w:val="3"/>
             </w:numPr>
             <w:pBdr>
-              <w:top w:val="single" w:color="auto" w:sz="4" w:space="1"/>
-              <w:left w:val="single" w:color="auto" w:sz="4" w:space="4"/>
-              <w:bottom w:val="single" w:color="auto" w:sz="4" w:space="1"/>
-              <w:right w:val="single" w:color="auto" w:sz="4" w:space="4"/>
+              <w:top w:val="single" w:sz="4" w:space="1" w:color="auto"/>
+              <w:left w:val="single" w:sz="4" w:space="4" w:color="auto"/>
+              <w:bottom w:val="single" w:sz="4" w:space="1" w:color="auto"/>
+              <w:right w:val="single" w:sz="4" w:space="4" w:color="auto"/>
             </w:pBdr>
             <w:jc w:val="center"/>
             <w:rPr>
@@ -228,10 +228,10 @@
     <w:p>
       <w:pPr>
         <w:pBdr>
-          <w:top w:val="single" w:color="auto" w:sz="4" w:space="1"/>
-          <w:left w:val="single" w:color="auto" w:sz="4" w:space="4"/>
-          <w:bottom w:val="single" w:color="auto" w:sz="4" w:space="1"/>
-          <w:right w:val="single" w:color="auto" w:sz="4" w:space="4"/>
+          <w:top w:val="single" w:sz="4" w:space="1" w:color="auto"/>
+          <w:left w:val="single" w:sz="4" w:space="4" w:color="auto"/>
+          <w:bottom w:val="single" w:sz="4" w:space="1" w:color="auto"/>
+          <w:right w:val="single" w:sz="4" w:space="4" w:color="auto"/>
         </w:pBdr>
         <w:jc w:val="center"/>
         <w:rPr>
@@ -449,11 +449,19 @@
         </w:rPr>
         <w:t xml:space="preserve"> w</w:t>
       </w:r>
-      <w:r>
-        <w:rPr>
-          <w:rFonts w:asciiTheme="majorBidi" w:hAnsiTheme="majorBidi" w:cstheme="majorBidi"/>
-        </w:rPr>
-        <w:t>ith a minimum of 8 GB of RAM and 4</w:t>
+      <w:proofErr w:type="spellStart"/>
+      <w:r>
+        <w:rPr>
+          <w:rFonts w:asciiTheme="majorBidi" w:hAnsiTheme="majorBidi" w:cstheme="majorBidi"/>
+        </w:rPr>
+        <w:t>ith</w:t>
+      </w:r>
+      <w:proofErr w:type="spellEnd"/>
+      <w:r>
+        <w:rPr>
+          <w:rFonts w:asciiTheme="majorBidi" w:hAnsiTheme="majorBidi" w:cstheme="majorBidi"/>
+        </w:rPr>
+        <w:t xml:space="preserve"> a minimum of 8 GB of RAM and 4</w:t>
       </w:r>
       <w:r>
         <w:rPr>
@@ -609,7 +617,7 @@
         </w:rPr>
         <w:t xml:space="preserve">Navigate to </w:t>
       </w:r>
-      <w:hyperlink w:history="1" r:id="rId8">
+      <w:hyperlink r:id="rId11" w:history="1">
         <w:r>
           <w:rPr>
             <w:rStyle w:val="Hyperlink"/>
@@ -828,6 +836,7 @@
         </w:rPr>
         <w:t xml:space="preserve">image files </w:t>
       </w:r>
+      <w:proofErr w:type="spellStart"/>
       <w:r>
         <w:rPr>
           <w:rFonts w:asciiTheme="majorBidi" w:hAnsiTheme="majorBidi" w:cstheme="majorBidi"/>
@@ -837,6 +846,7 @@
         </w:rPr>
         <w:t>cyberops_workstation.ova</w:t>
       </w:r>
+      <w:proofErr w:type="spellEnd"/>
       <w:r>
         <w:rPr>
           <w:rFonts w:asciiTheme="majorBidi" w:hAnsiTheme="majorBidi" w:cstheme="majorBidi"/>
@@ -844,6 +854,7 @@
         </w:rPr>
         <w:t xml:space="preserve"> and </w:t>
       </w:r>
+      <w:proofErr w:type="spellStart"/>
       <w:r>
         <w:rPr>
           <w:rFonts w:asciiTheme="majorBidi" w:hAnsiTheme="majorBidi" w:cstheme="majorBidi"/>
@@ -853,6 +864,7 @@
         </w:rPr>
         <w:t>security_onion.ova</w:t>
       </w:r>
+      <w:proofErr w:type="spellEnd"/>
       <w:r>
         <w:rPr>
           <w:rFonts w:asciiTheme="majorBidi" w:hAnsiTheme="majorBidi" w:cstheme="majorBidi"/>
@@ -1174,7 +1186,21 @@
         <w:rPr>
           <w:rFonts w:asciiTheme="majorBidi" w:hAnsiTheme="majorBidi" w:cstheme="majorBidi"/>
         </w:rPr>
-        <w:t xml:space="preserve">imported virtual machines. The CyberOps Workstation </w:t>
+        <w:t xml:space="preserve">imported virtual machines. The </w:t>
+      </w:r>
+      <w:proofErr w:type="spellStart"/>
+      <w:r>
+        <w:rPr>
+          <w:rFonts w:asciiTheme="majorBidi" w:hAnsiTheme="majorBidi" w:cstheme="majorBidi"/>
+        </w:rPr>
+        <w:t>CyberOps</w:t>
+      </w:r>
+      <w:proofErr w:type="spellEnd"/>
+      <w:r>
+        <w:rPr>
+          <w:rFonts w:asciiTheme="majorBidi" w:hAnsiTheme="majorBidi" w:cstheme="majorBidi"/>
+        </w:rPr>
+        <w:t xml:space="preserve"> Workstation </w:t>
       </w:r>
       <w:r>
         <w:rPr>
@@ -1258,7 +1284,7 @@
                     <pic:cNvPicPr/>
                   </pic:nvPicPr>
                   <pic:blipFill rotWithShape="1">
-                    <a:blip r:embed="rId9"/>
+                    <a:blip r:embed="rId12"/>
                     <a:srcRect l="27839" t="34730" r="22633" b="28673"/>
                     <a:stretch/>
                   </pic:blipFill>
@@ -1524,6 +1550,7 @@
         </w:rPr>
         <w:t xml:space="preserve">Password: </w:t>
       </w:r>
+      <w:proofErr w:type="spellStart"/>
       <w:r>
         <w:rPr>
           <w:rFonts w:asciiTheme="majorBidi" w:hAnsiTheme="majorBidi" w:cstheme="majorBidi"/>
@@ -1531,6 +1558,7 @@
         </w:rPr>
         <w:t>cyberops</w:t>
       </w:r>
+      <w:proofErr w:type="spellEnd"/>
     </w:p>
     <w:p>
       <w:pPr>
@@ -1794,6 +1822,7 @@
         </w:rPr>
         <w:t xml:space="preserve"> </w:t>
       </w:r>
+      <w:proofErr w:type="spellStart"/>
       <w:r>
         <w:rPr>
           <w:rFonts w:asciiTheme="majorBidi" w:hAnsiTheme="majorBidi" w:cstheme="majorBidi"/>
@@ -1801,6 +1830,7 @@
         </w:rPr>
         <w:t>CyberOPs</w:t>
       </w:r>
+      <w:proofErr w:type="spellEnd"/>
       <w:r>
         <w:rPr>
           <w:rFonts w:asciiTheme="majorBidi" w:hAnsiTheme="majorBidi" w:cstheme="majorBidi"/>
@@ -1819,7 +1849,14 @@
         <w:rPr>
           <w:rFonts w:asciiTheme="majorBidi" w:hAnsiTheme="majorBidi" w:cstheme="majorBidi"/>
         </w:rPr>
-        <w:t>List the applications in the CyberO</w:t>
+        <w:t xml:space="preserve">List the applications in the </w:t>
+      </w:r>
+      <w:proofErr w:type="spellStart"/>
+      <w:r>
+        <w:rPr>
+          <w:rFonts w:asciiTheme="majorBidi" w:hAnsiTheme="majorBidi" w:cstheme="majorBidi"/>
+        </w:rPr>
+        <w:t>CyberO</w:t>
       </w:r>
       <w:r>
         <w:rPr>
@@ -1831,7 +1868,14 @@
         <w:rPr>
           <w:rFonts w:asciiTheme="majorBidi" w:hAnsiTheme="majorBidi" w:cstheme="majorBidi"/>
         </w:rPr>
-        <w:t>s menu.</w:t>
+        <w:t>s</w:t>
+      </w:r>
+      <w:proofErr w:type="spellEnd"/>
+      <w:r>
+        <w:rPr>
+          <w:rFonts w:asciiTheme="majorBidi" w:hAnsiTheme="majorBidi" w:cstheme="majorBidi"/>
+        </w:rPr>
+        <w:t xml:space="preserve"> menu.</w:t>
       </w:r>
     </w:p>
     <w:p>
@@ -1844,21 +1888,13 @@
         <w:ind w:left="720"/>
         <w:rPr>
           <w:rFonts w:asciiTheme="majorBidi" w:hAnsiTheme="majorBidi" w:cstheme="majorBidi"/>
-          <w:b/>
-          <w:bCs/>
-          <w:i/>
-          <w:iCs/>
-        </w:rPr>
-      </w:pPr>
-      <w:r>
-        <w:rPr>
-          <w:rFonts w:asciiTheme="majorBidi" w:hAnsiTheme="majorBidi" w:cstheme="majorBidi"/>
-          <w:b/>
-          <w:bCs/>
-          <w:i/>
-          <w:iCs/>
-        </w:rPr>
-        <w:t>Type your answers here.</w:t>
+        </w:rPr>
+      </w:pPr>
+      <w:r>
+        <w:rPr>
+          <w:rFonts w:asciiTheme="majorBidi" w:hAnsiTheme="majorBidi" w:cstheme="majorBidi"/>
+        </w:rPr>
+        <w:t>Ans: Run Programs, Terminal Emulator, File Manager…</w:t>
       </w:r>
     </w:p>
     <w:p>
@@ -1921,12 +1957,21 @@
         </w:rPr>
         <w:t xml:space="preserve"> application. Type </w:t>
       </w:r>
+      <w:proofErr w:type="spellStart"/>
       <w:r>
         <w:rPr>
           <w:rFonts w:asciiTheme="majorBidi" w:hAnsiTheme="majorBidi" w:cstheme="majorBidi"/>
           <w:b/>
         </w:rPr>
-        <w:t>ip address</w:t>
+        <w:t>ip</w:t>
+      </w:r>
+      <w:proofErr w:type="spellEnd"/>
+      <w:r>
+        <w:rPr>
+          <w:rFonts w:asciiTheme="majorBidi" w:hAnsiTheme="majorBidi" w:cstheme="majorBidi"/>
+          <w:b/>
+        </w:rPr>
+        <w:t xml:space="preserve"> address</w:t>
       </w:r>
       <w:r>
         <w:rPr>
@@ -1981,21 +2026,13 @@
         <w:spacing w:before="0"/>
         <w:rPr>
           <w:rFonts w:asciiTheme="majorBidi" w:hAnsiTheme="majorBidi" w:cstheme="majorBidi"/>
-          <w:b/>
-          <w:bCs/>
-          <w:i/>
-          <w:iCs/>
-        </w:rPr>
-      </w:pPr>
-      <w:r>
-        <w:rPr>
-          <w:rFonts w:asciiTheme="majorBidi" w:hAnsiTheme="majorBidi" w:cstheme="majorBidi"/>
-          <w:b/>
-          <w:bCs/>
-          <w:i/>
-          <w:iCs/>
-        </w:rPr>
-        <w:t>Type your answers here.</w:t>
+        </w:rPr>
+      </w:pPr>
+      <w:r>
+        <w:rPr>
+          <w:rFonts w:asciiTheme="majorBidi" w:hAnsiTheme="majorBidi" w:cstheme="majorBidi"/>
+        </w:rPr>
+        <w:t>Ans: 127.0.0.1/8</w:t>
       </w:r>
     </w:p>
     <w:p>
@@ -2048,7 +2085,13 @@
         <w:rPr>
           <w:rFonts w:asciiTheme="majorBidi" w:hAnsiTheme="majorBidi" w:cstheme="majorBidi"/>
         </w:rPr>
-        <w:t>Can you navigate to your favorite search engine?</w:t>
+        <w:t>Can you navigate to your favorite search engine</w:t>
+      </w:r>
+      <w:r>
+        <w:rPr>
+          <w:rFonts w:asciiTheme="majorBidi" w:hAnsiTheme="majorBidi" w:cstheme="majorBidi"/>
+        </w:rPr>
+        <w:t>?</w:t>
       </w:r>
     </w:p>
     <w:p>
@@ -2057,21 +2100,13 @@
         <w:spacing w:before="0"/>
         <w:rPr>
           <w:rFonts w:asciiTheme="majorBidi" w:hAnsiTheme="majorBidi" w:cstheme="majorBidi"/>
-          <w:b/>
-          <w:bCs/>
-          <w:i/>
-          <w:iCs/>
-        </w:rPr>
-      </w:pPr>
-      <w:r>
-        <w:rPr>
-          <w:rFonts w:asciiTheme="majorBidi" w:hAnsiTheme="majorBidi" w:cstheme="majorBidi"/>
-          <w:b/>
-          <w:bCs/>
-          <w:i/>
-          <w:iCs/>
-        </w:rPr>
-        <w:t>Type your answers here.</w:t>
+        </w:rPr>
+      </w:pPr>
+      <w:r>
+        <w:rPr>
+          <w:rFonts w:asciiTheme="majorBidi" w:hAnsiTheme="majorBidi" w:cstheme="majorBidi"/>
+        </w:rPr>
+        <w:t>Ans: Yes</w:t>
       </w:r>
     </w:p>
     <w:p>
@@ -2256,7 +2291,7 @@
                     <pic:cNvPicPr/>
                   </pic:nvPicPr>
                   <pic:blipFill>
-                    <a:blip r:embed="rId10"/>
+                    <a:blip r:embed="rId13"/>
                     <a:stretch>
                       <a:fillRect/>
                     </a:stretch>
@@ -2360,12 +2395,21 @@
         </w:rPr>
         <w:t xml:space="preserve">To shut down the VM using the command line, you can use the menu options inside the VM or enter </w:t>
       </w:r>
+      <w:proofErr w:type="spellStart"/>
       <w:r>
         <w:rPr>
           <w:rFonts w:asciiTheme="majorBidi" w:hAnsiTheme="majorBidi" w:cstheme="majorBidi"/>
           <w:b/>
         </w:rPr>
-        <w:t>sudo shutdown -h now</w:t>
+        <w:t>sudo</w:t>
+      </w:r>
+      <w:proofErr w:type="spellEnd"/>
+      <w:r>
+        <w:rPr>
+          <w:rFonts w:asciiTheme="majorBidi" w:hAnsiTheme="majorBidi" w:cstheme="majorBidi"/>
+          <w:b/>
+        </w:rPr>
+        <w:t xml:space="preserve"> shutdown -h now</w:t>
       </w:r>
       <w:r>
         <w:rPr>
@@ -2373,12 +2417,21 @@
         </w:rPr>
         <w:t xml:space="preserve"> command in a terminal window and provide the password </w:t>
       </w:r>
+      <w:proofErr w:type="spellStart"/>
       <w:r>
         <w:rPr>
           <w:rFonts w:asciiTheme="majorBidi" w:hAnsiTheme="majorBidi" w:cstheme="majorBidi"/>
           <w:b/>
         </w:rPr>
-        <w:t xml:space="preserve">cyberops </w:t>
+        <w:t>cyberops</w:t>
+      </w:r>
+      <w:proofErr w:type="spellEnd"/>
+      <w:r>
+        <w:rPr>
+          <w:rFonts w:asciiTheme="majorBidi" w:hAnsiTheme="majorBidi" w:cstheme="majorBidi"/>
+          <w:b/>
+        </w:rPr>
+        <w:t xml:space="preserve"> </w:t>
       </w:r>
       <w:r>
         <w:rPr>
@@ -2414,12 +2467,21 @@
         </w:rPr>
         <w:t xml:space="preserve">If you want to reboot the VM, you can use the menu options inside the VM or enter </w:t>
       </w:r>
+      <w:proofErr w:type="spellStart"/>
       <w:r>
         <w:rPr>
           <w:rFonts w:asciiTheme="majorBidi" w:hAnsiTheme="majorBidi" w:cstheme="majorBidi"/>
           <w:b/>
         </w:rPr>
-        <w:t>sudo reboot</w:t>
+        <w:t>sudo</w:t>
+      </w:r>
+      <w:proofErr w:type="spellEnd"/>
+      <w:r>
+        <w:rPr>
+          <w:rFonts w:asciiTheme="majorBidi" w:hAnsiTheme="majorBidi" w:cstheme="majorBidi"/>
+          <w:b/>
+        </w:rPr>
+        <w:t xml:space="preserve"> reboot</w:t>
       </w:r>
       <w:r>
         <w:rPr>
@@ -2427,12 +2489,21 @@
         </w:rPr>
         <w:t xml:space="preserve"> command in a terminal and provide the password </w:t>
       </w:r>
+      <w:proofErr w:type="spellStart"/>
       <w:r>
         <w:rPr>
           <w:rFonts w:asciiTheme="majorBidi" w:hAnsiTheme="majorBidi" w:cstheme="majorBidi"/>
           <w:b/>
         </w:rPr>
-        <w:t xml:space="preserve">cyberops </w:t>
+        <w:t>cyberops</w:t>
+      </w:r>
+      <w:proofErr w:type="spellEnd"/>
+      <w:r>
+        <w:rPr>
+          <w:rFonts w:asciiTheme="majorBidi" w:hAnsiTheme="majorBidi" w:cstheme="majorBidi"/>
+          <w:b/>
+        </w:rPr>
+        <w:t xml:space="preserve"> </w:t>
       </w:r>
       <w:r>
         <w:rPr>
@@ -2511,30 +2582,22 @@
       <w:r>
         <w:rPr>
           <w:rFonts w:asciiTheme="majorBidi" w:hAnsiTheme="majorBidi" w:cstheme="majorBidi"/>
-          <w:b/>
-          <w:bCs/>
-          <w:i/>
-          <w:iCs/>
-        </w:rPr>
-        <w:t>Type your answers here</w:t>
-      </w:r>
-      <w:r>
-        <w:rPr>
-          <w:rFonts w:asciiTheme="majorBidi" w:hAnsiTheme="majorBidi" w:cstheme="majorBidi"/>
-          <w:b/>
-          <w:bCs/>
-          <w:i/>
-          <w:iCs/>
-        </w:rPr>
-        <w:t>.</w:t>
+        </w:rPr>
+        <w:t xml:space="preserve">Ans: the advantage of using virtual machine is that malware or viruses cannot easily enter the machine and data recovery is easy. Disadvantage of virtual machine is that it is not efficient as </w:t>
+      </w:r>
+      <w:r>
+        <w:rPr>
+          <w:rFonts w:asciiTheme="majorBidi" w:hAnsiTheme="majorBidi" w:cstheme="majorBidi"/>
+        </w:rPr>
+        <w:t xml:space="preserve">it is not directly interacting with hardware. </w:t>
       </w:r>
     </w:p>
     <w:sectPr>
-      <w:headerReference w:type="default" r:id="rId11"/>
-      <w:footerReference w:type="default" r:id="rId12"/>
-      <w:headerReference w:type="first" r:id="rId13"/>
-      <w:footerReference w:type="first" r:id="rId14"/>
-      <w:pgSz w:w="12240" w:h="15840" w:orient="portrait" w:code="1"/>
+      <w:headerReference w:type="default" r:id="rId14"/>
+      <w:footerReference w:type="default" r:id="rId15"/>
+      <w:headerReference w:type="first" r:id="rId16"/>
+      <w:footerReference w:type="first" r:id="rId17"/>
+      <w:pgSz w:w="12240" w:h="15840" w:code="1"/>
       <w:pgMar w:top="1526" w:right="1080" w:bottom="1296" w:left="1080" w:header="720" w:footer="720" w:gutter="0"/>
       <w:cols w:space="720"/>
       <w:titlePg/>
@@ -2572,7 +2635,7 @@
 </file>
 
 <file path=word/footer1.xml><?xml version="1.0" encoding="utf-8"?>
-<w:ftr xmlns:wpc="http://schemas.microsoft.com/office/word/2010/wordprocessingCanvas" xmlns:cx="http://schemas.microsoft.com/office/drawing/2014/chartex" xmlns:cx1="http://schemas.microsoft.com/office/drawing/2015/9/8/chartex" xmlns:cx2="http://schemas.microsoft.com/office/drawing/2015/10/21/chartex" xmlns:cx3="http://schemas.microsoft.com/office/drawing/2016/5/9/chartex" xmlns:cx4="http://schemas.microsoft.com/office/drawing/2016/5/10/chartex" xmlns:cx5="http://schemas.microsoft.com/office/drawing/2016/5/11/chartex" xmlns:cx6="http://schemas.microsoft.com/office/drawing/2016/5/12/chartex" xmlns:cx7="http://schemas.microsoft.com/office/drawing/2016/5/13/chartex" xmlns:cx8="http://schemas.microsoft.com/office/drawing/2016/5/14/chartex" xmlns:mc="http://schemas.openxmlformats.org/markup-compatibility/2006" xmlns:aink="http://schemas.microsoft.com/office/drawing/2016/ink" xmlns:am3d="http://schemas.microsoft.com/office/drawing/2017/model3d" xmlns:o="urn:schemas-microsoft-com:office:office" xmlns:oel="http://schemas.microsoft.com/office/2019/extlst" xmlns:r="http://schemas.openxmlformats.org/officeDocument/2006/relationships" xmlns:m="http://schemas.openxmlformats.org/officeDocument/2006/math" xmlns:v="urn:schemas-microsoft-com:vml" xmlns:wp14="http://schemas.microsoft.com/office/word/2010/wordprocessingDrawing" xmlns:wp="http://schemas.openxmlformats.org/drawingml/2006/wordprocessingDrawing" xmlns:w10="urn:schemas-microsoft-com:office:word" xmlns:w="http://schemas.openxmlformats.org/wordprocessingml/2006/main" xmlns:w14="http://schemas.microsoft.com/office/word/2010/wordml" xmlns:w15="http://schemas.microsoft.com/office/word/2012/wordml" xmlns:w16cex="http://schemas.microsoft.com/office/word/2018/wordml/cex" xmlns:w16cid="http://schemas.microsoft.com/office/word/2016/wordml/cid" xmlns:w16="http://schemas.microsoft.com/office/word/2018/wordml" xmlns:w16sdtdh="http://schemas.microsoft.com/office/word/2020/wordml/sdtdatahash" xmlns:w16se="http://schemas.microsoft.com/office/word/2015/wordml/symex" xmlns:wpg="http://schemas.microsoft.com/office/word/2010/wordprocessingGroup" xmlns:wpi="http://schemas.microsoft.com/office/word/2010/wordprocessingInk" xmlns:wne="http://schemas.microsoft.com/office/word/2006/wordml" xmlns:wps="http://schemas.microsoft.com/office/word/2010/wordprocessingShape" xmlns:a="http://schemas.openxmlformats.org/drawingml/2006/main" xmlns:pic="http://schemas.openxmlformats.org/drawingml/2006/picture" mc:Ignorable="w14 w15 w16se w16cid w16 w16cex w16sdtdh wp14">
+<w:ftr xmlns:wpc="http://schemas.microsoft.com/office/word/2010/wordprocessingCanvas" xmlns:cx="http://schemas.microsoft.com/office/drawing/2014/chartex" xmlns:cx1="http://schemas.microsoft.com/office/drawing/2015/9/8/chartex" xmlns:cx2="http://schemas.microsoft.com/office/drawing/2015/10/21/chartex" xmlns:cx3="http://schemas.microsoft.com/office/drawing/2016/5/9/chartex" xmlns:cx4="http://schemas.microsoft.com/office/drawing/2016/5/10/chartex" xmlns:cx5="http://schemas.microsoft.com/office/drawing/2016/5/11/chartex" xmlns:cx6="http://schemas.microsoft.com/office/drawing/2016/5/12/chartex" xmlns:cx7="http://schemas.microsoft.com/office/drawing/2016/5/13/chartex" xmlns:cx8="http://schemas.microsoft.com/office/drawing/2016/5/14/chartex" xmlns:mc="http://schemas.openxmlformats.org/markup-compatibility/2006" xmlns:aink="http://schemas.microsoft.com/office/drawing/2016/ink" xmlns:am3d="http://schemas.microsoft.com/office/drawing/2017/model3d" xmlns:o="urn:schemas-microsoft-com:office:office" xmlns:oel="http://schemas.microsoft.com/office/2019/extlst" xmlns:r="http://schemas.openxmlformats.org/officeDocument/2006/relationships" xmlns:m="http://schemas.openxmlformats.org/officeDocument/2006/math" xmlns:v="urn:schemas-microsoft-com:vml" xmlns:wp14="http://schemas.microsoft.com/office/word/2010/wordprocessingDrawing" xmlns:wp="http://schemas.openxmlformats.org/drawingml/2006/wordprocessingDrawing" xmlns:w10="urn:schemas-microsoft-com:office:word" xmlns:w="http://schemas.openxmlformats.org/wordprocessingml/2006/main" xmlns:w14="http://schemas.microsoft.com/office/word/2010/wordml" xmlns:w15="http://schemas.microsoft.com/office/word/2012/wordml" xmlns:w16cex="http://schemas.microsoft.com/office/word/2018/wordml/cex" xmlns:w16cid="http://schemas.microsoft.com/office/word/2016/wordml/cid" xmlns:w16="http://schemas.microsoft.com/office/word/2018/wordml" xmlns:w16sdtdh="http://schemas.microsoft.com/office/word/2020/wordml/sdtdatahash" xmlns:w16se="http://schemas.microsoft.com/office/word/2015/wordml/symex" xmlns:wpg="http://schemas.microsoft.com/office/word/2010/wordprocessingGroup" xmlns:wpi="http://schemas.microsoft.com/office/word/2010/wordprocessingInk" xmlns:wne="http://schemas.microsoft.com/office/word/2006/wordml" xmlns:wps="http://schemas.microsoft.com/office/word/2010/wordprocessingShape" mc:Ignorable="w14 w15 w16se w16cid w16 w16cex w16sdtdh wp14">
   <w:p>
     <w:pPr>
       <w:pStyle w:val="Footer"/>
@@ -2625,7 +2688,7 @@
 </file>
 
 <file path=word/footer2.xml><?xml version="1.0" encoding="utf-8"?>
-<w:ftr xmlns:wpc="http://schemas.microsoft.com/office/word/2010/wordprocessingCanvas" xmlns:cx="http://schemas.microsoft.com/office/drawing/2014/chartex" xmlns:cx1="http://schemas.microsoft.com/office/drawing/2015/9/8/chartex" xmlns:cx2="http://schemas.microsoft.com/office/drawing/2015/10/21/chartex" xmlns:cx3="http://schemas.microsoft.com/office/drawing/2016/5/9/chartex" xmlns:cx4="http://schemas.microsoft.com/office/drawing/2016/5/10/chartex" xmlns:cx5="http://schemas.microsoft.com/office/drawing/2016/5/11/chartex" xmlns:cx6="http://schemas.microsoft.com/office/drawing/2016/5/12/chartex" xmlns:cx7="http://schemas.microsoft.com/office/drawing/2016/5/13/chartex" xmlns:cx8="http://schemas.microsoft.com/office/drawing/2016/5/14/chartex" xmlns:mc="http://schemas.openxmlformats.org/markup-compatibility/2006" xmlns:aink="http://schemas.microsoft.com/office/drawing/2016/ink" xmlns:am3d="http://schemas.microsoft.com/office/drawing/2017/model3d" xmlns:o="urn:schemas-microsoft-com:office:office" xmlns:oel="http://schemas.microsoft.com/office/2019/extlst" xmlns:r="http://schemas.openxmlformats.org/officeDocument/2006/relationships" xmlns:m="http://schemas.openxmlformats.org/officeDocument/2006/math" xmlns:v="urn:schemas-microsoft-com:vml" xmlns:wp14="http://schemas.microsoft.com/office/word/2010/wordprocessingDrawing" xmlns:wp="http://schemas.openxmlformats.org/drawingml/2006/wordprocessingDrawing" xmlns:w10="urn:schemas-microsoft-com:office:word" xmlns:w="http://schemas.openxmlformats.org/wordprocessingml/2006/main" xmlns:w14="http://schemas.microsoft.com/office/word/2010/wordml" xmlns:w15="http://schemas.microsoft.com/office/word/2012/wordml" xmlns:w16cex="http://schemas.microsoft.com/office/word/2018/wordml/cex" xmlns:w16cid="http://schemas.microsoft.com/office/word/2016/wordml/cid" xmlns:w16="http://schemas.microsoft.com/office/word/2018/wordml" xmlns:w16sdtdh="http://schemas.microsoft.com/office/word/2020/wordml/sdtdatahash" xmlns:w16se="http://schemas.microsoft.com/office/word/2015/wordml/symex" xmlns:wpg="http://schemas.microsoft.com/office/word/2010/wordprocessingGroup" xmlns:wpi="http://schemas.microsoft.com/office/word/2010/wordprocessingInk" xmlns:wne="http://schemas.microsoft.com/office/word/2006/wordml" xmlns:wps="http://schemas.microsoft.com/office/word/2010/wordprocessingShape" xmlns:a="http://schemas.openxmlformats.org/drawingml/2006/main" xmlns:pic="http://schemas.openxmlformats.org/drawingml/2006/picture" mc:Ignorable="w14 w15 w16se w16cid w16 w16cex w16sdtdh wp14">
+<w:ftr xmlns:wpc="http://schemas.microsoft.com/office/word/2010/wordprocessingCanvas" xmlns:cx="http://schemas.microsoft.com/office/drawing/2014/chartex" xmlns:cx1="http://schemas.microsoft.com/office/drawing/2015/9/8/chartex" xmlns:cx2="http://schemas.microsoft.com/office/drawing/2015/10/21/chartex" xmlns:cx3="http://schemas.microsoft.com/office/drawing/2016/5/9/chartex" xmlns:cx4="http://schemas.microsoft.com/office/drawing/2016/5/10/chartex" xmlns:cx5="http://schemas.microsoft.com/office/drawing/2016/5/11/chartex" xmlns:cx6="http://schemas.microsoft.com/office/drawing/2016/5/12/chartex" xmlns:cx7="http://schemas.microsoft.com/office/drawing/2016/5/13/chartex" xmlns:cx8="http://schemas.microsoft.com/office/drawing/2016/5/14/chartex" xmlns:mc="http://schemas.openxmlformats.org/markup-compatibility/2006" xmlns:aink="http://schemas.microsoft.com/office/drawing/2016/ink" xmlns:am3d="http://schemas.microsoft.com/office/drawing/2017/model3d" xmlns:o="urn:schemas-microsoft-com:office:office" xmlns:oel="http://schemas.microsoft.com/office/2019/extlst" xmlns:r="http://schemas.openxmlformats.org/officeDocument/2006/relationships" xmlns:m="http://schemas.openxmlformats.org/officeDocument/2006/math" xmlns:v="urn:schemas-microsoft-com:vml" xmlns:wp14="http://schemas.microsoft.com/office/word/2010/wordprocessingDrawing" xmlns:wp="http://schemas.openxmlformats.org/drawingml/2006/wordprocessingDrawing" xmlns:w10="urn:schemas-microsoft-com:office:word" xmlns:w="http://schemas.openxmlformats.org/wordprocessingml/2006/main" xmlns:w14="http://schemas.microsoft.com/office/word/2010/wordml" xmlns:w15="http://schemas.microsoft.com/office/word/2012/wordml" xmlns:w16cex="http://schemas.microsoft.com/office/word/2018/wordml/cex" xmlns:w16cid="http://schemas.microsoft.com/office/word/2016/wordml/cid" xmlns:w16="http://schemas.microsoft.com/office/word/2018/wordml" xmlns:w16sdtdh="http://schemas.microsoft.com/office/word/2020/wordml/sdtdatahash" xmlns:w16se="http://schemas.microsoft.com/office/word/2015/wordml/symex" xmlns:wpg="http://schemas.microsoft.com/office/word/2010/wordprocessingGroup" xmlns:wpi="http://schemas.microsoft.com/office/word/2010/wordprocessingInk" xmlns:wne="http://schemas.microsoft.com/office/word/2006/wordml" xmlns:wps="http://schemas.microsoft.com/office/word/2010/wordprocessingShape" mc:Ignorable="w14 w15 w16se w16cid w16 w16cex w16sdtdh wp14">
   <w:p>
     <w:pPr>
       <w:pStyle w:val="Footer"/>
@@ -2732,7 +2795,7 @@
 </file>
 
 <file path=word/header2.xml><?xml version="1.0" encoding="utf-8"?>
-<w:hdr xmlns:wpc="http://schemas.microsoft.com/office/word/2010/wordprocessingCanvas" xmlns:cx="http://schemas.microsoft.com/office/drawing/2014/chartex" xmlns:cx1="http://schemas.microsoft.com/office/drawing/2015/9/8/chartex" xmlns:cx2="http://schemas.microsoft.com/office/drawing/2015/10/21/chartex" xmlns:cx3="http://schemas.microsoft.com/office/drawing/2016/5/9/chartex" xmlns:cx4="http://schemas.microsoft.com/office/drawing/2016/5/10/chartex" xmlns:cx5="http://schemas.microsoft.com/office/drawing/2016/5/11/chartex" xmlns:cx6="http://schemas.microsoft.com/office/drawing/2016/5/12/chartex" xmlns:cx7="http://schemas.microsoft.com/office/drawing/2016/5/13/chartex" xmlns:cx8="http://schemas.microsoft.com/office/drawing/2016/5/14/chartex" xmlns:mc="http://schemas.openxmlformats.org/markup-compatibility/2006" xmlns:aink="http://schemas.microsoft.com/office/drawing/2016/ink" xmlns:am3d="http://schemas.microsoft.com/office/drawing/2017/model3d" xmlns:o="urn:schemas-microsoft-com:office:office" xmlns:oel="http://schemas.microsoft.com/office/2019/extlst" xmlns:r="http://schemas.openxmlformats.org/officeDocument/2006/relationships" xmlns:m="http://schemas.openxmlformats.org/officeDocument/2006/math" xmlns:v="urn:schemas-microsoft-com:vml" xmlns:wp14="http://schemas.microsoft.com/office/word/2010/wordprocessingDrawing" xmlns:wp="http://schemas.openxmlformats.org/drawingml/2006/wordprocessingDrawing" xmlns:w10="urn:schemas-microsoft-com:office:word" xmlns:w="http://schemas.openxmlformats.org/wordprocessingml/2006/main" xmlns:w14="http://schemas.microsoft.com/office/word/2010/wordml" xmlns:w15="http://schemas.microsoft.com/office/word/2012/wordml" xmlns:w16cex="http://schemas.microsoft.com/office/word/2018/wordml/cex" xmlns:w16cid="http://schemas.microsoft.com/office/word/2016/wordml/cid" xmlns:w16="http://schemas.microsoft.com/office/word/2018/wordml" xmlns:w16sdtdh="http://schemas.microsoft.com/office/word/2020/wordml/sdtdatahash" xmlns:w16se="http://schemas.microsoft.com/office/word/2015/wordml/symex" xmlns:wpg="http://schemas.microsoft.com/office/word/2010/wordprocessingGroup" xmlns:wpi="http://schemas.microsoft.com/office/word/2010/wordprocessingInk" xmlns:wne="http://schemas.microsoft.com/office/word/2006/wordml" xmlns:wps="http://schemas.microsoft.com/office/word/2010/wordprocessingShape" xmlns:a="http://schemas.openxmlformats.org/drawingml/2006/main" xmlns:pic="http://schemas.openxmlformats.org/drawingml/2006/picture" xmlns:a14="http://schemas.microsoft.com/office/drawing/2010/main" mc:Ignorable="w14 w15 w16se w16cid w16 w16cex w16sdtdh wp14">
+<w:hdr xmlns:wpc="http://schemas.microsoft.com/office/word/2010/wordprocessingCanvas" xmlns:cx="http://schemas.microsoft.com/office/drawing/2014/chartex" xmlns:cx1="http://schemas.microsoft.com/office/drawing/2015/9/8/chartex" xmlns:cx2="http://schemas.microsoft.com/office/drawing/2015/10/21/chartex" xmlns:cx3="http://schemas.microsoft.com/office/drawing/2016/5/9/chartex" xmlns:cx4="http://schemas.microsoft.com/office/drawing/2016/5/10/chartex" xmlns:cx5="http://schemas.microsoft.com/office/drawing/2016/5/11/chartex" xmlns:cx6="http://schemas.microsoft.com/office/drawing/2016/5/12/chartex" xmlns:cx7="http://schemas.microsoft.com/office/drawing/2016/5/13/chartex" xmlns:cx8="http://schemas.microsoft.com/office/drawing/2016/5/14/chartex" xmlns:mc="http://schemas.openxmlformats.org/markup-compatibility/2006" xmlns:aink="http://schemas.microsoft.com/office/drawing/2016/ink" xmlns:am3d="http://schemas.microsoft.com/office/drawing/2017/model3d" xmlns:o="urn:schemas-microsoft-com:office:office" xmlns:oel="http://schemas.microsoft.com/office/2019/extlst" xmlns:r="http://schemas.openxmlformats.org/officeDocument/2006/relationships" xmlns:m="http://schemas.openxmlformats.org/officeDocument/2006/math" xmlns:v="urn:schemas-microsoft-com:vml" xmlns:wp14="http://schemas.microsoft.com/office/word/2010/wordprocessingDrawing" xmlns:wp="http://schemas.openxmlformats.org/drawingml/2006/wordprocessingDrawing" xmlns:w10="urn:schemas-microsoft-com:office:word" xmlns:w="http://schemas.openxmlformats.org/wordprocessingml/2006/main" xmlns:w14="http://schemas.microsoft.com/office/word/2010/wordml" xmlns:w15="http://schemas.microsoft.com/office/word/2012/wordml" xmlns:w16cex="http://schemas.microsoft.com/office/word/2018/wordml/cex" xmlns:w16cid="http://schemas.microsoft.com/office/word/2016/wordml/cid" xmlns:w16="http://schemas.microsoft.com/office/word/2018/wordml" xmlns:w16sdtdh="http://schemas.microsoft.com/office/word/2020/wordml/sdtdatahash" xmlns:w16se="http://schemas.microsoft.com/office/word/2015/wordml/symex" xmlns:wpg="http://schemas.microsoft.com/office/word/2010/wordprocessingGroup" xmlns:wpi="http://schemas.microsoft.com/office/word/2010/wordprocessingInk" xmlns:wne="http://schemas.microsoft.com/office/word/2006/wordml" xmlns:wps="http://schemas.microsoft.com/office/word/2010/wordprocessingShape" mc:Ignorable="w14 w15 w16se w16cid w16 w16cex w16sdtdh wp14">
   <w:p>
     <w:pPr>
       <w:ind w:left="-288"/>
@@ -2812,7 +2875,7 @@
         <w:ind w:left="1440" w:hanging="360"/>
       </w:pPr>
       <w:rPr>
-        <w:rFonts w:hint="default" w:ascii="Arial" w:hAnsi="Arial"/>
+        <w:rFonts w:ascii="Arial" w:hAnsi="Arial" w:hint="default"/>
         <w:b w:val="0"/>
         <w:i w:val="0"/>
         <w:sz w:val="20"/>
@@ -2929,7 +2992,7 @@
         <w:ind w:left="1440" w:hanging="360"/>
       </w:pPr>
       <w:rPr>
-        <w:rFonts w:hint="default" w:ascii="Courier New" w:hAnsi="Courier New"/>
+        <w:rFonts w:ascii="Courier New" w:hAnsi="Courier New" w:hint="default"/>
       </w:rPr>
     </w:lvl>
     <w:lvl w:ilvl="1" w:tplc="04090003" w:tentative="1">
@@ -2941,7 +3004,7 @@
         <w:ind w:left="2160" w:hanging="360"/>
       </w:pPr>
       <w:rPr>
-        <w:rFonts w:hint="default" w:ascii="Courier New" w:hAnsi="Courier New" w:cs="Courier New"/>
+        <w:rFonts w:ascii="Courier New" w:hAnsi="Courier New" w:cs="Courier New" w:hint="default"/>
       </w:rPr>
     </w:lvl>
     <w:lvl w:ilvl="2" w:tplc="04090005" w:tentative="1">
@@ -2953,7 +3016,7 @@
         <w:ind w:left="2880" w:hanging="360"/>
       </w:pPr>
       <w:rPr>
-        <w:rFonts w:hint="default" w:ascii="Wingdings" w:hAnsi="Wingdings"/>
+        <w:rFonts w:ascii="Wingdings" w:hAnsi="Wingdings" w:hint="default"/>
       </w:rPr>
     </w:lvl>
     <w:lvl w:ilvl="3" w:tplc="04090001" w:tentative="1">
@@ -2965,7 +3028,7 @@
         <w:ind w:left="3600" w:hanging="360"/>
       </w:pPr>
       <w:rPr>
-        <w:rFonts w:hint="default" w:ascii="Symbol" w:hAnsi="Symbol"/>
+        <w:rFonts w:ascii="Symbol" w:hAnsi="Symbol" w:hint="default"/>
       </w:rPr>
     </w:lvl>
     <w:lvl w:ilvl="4" w:tplc="04090003" w:tentative="1">
@@ -2977,7 +3040,7 @@
         <w:ind w:left="4320" w:hanging="360"/>
       </w:pPr>
       <w:rPr>
-        <w:rFonts w:hint="default" w:ascii="Courier New" w:hAnsi="Courier New" w:cs="Courier New"/>
+        <w:rFonts w:ascii="Courier New" w:hAnsi="Courier New" w:cs="Courier New" w:hint="default"/>
       </w:rPr>
     </w:lvl>
     <w:lvl w:ilvl="5" w:tplc="04090005" w:tentative="1">
@@ -2989,7 +3052,7 @@
         <w:ind w:left="5040" w:hanging="360"/>
       </w:pPr>
       <w:rPr>
-        <w:rFonts w:hint="default" w:ascii="Wingdings" w:hAnsi="Wingdings"/>
+        <w:rFonts w:ascii="Wingdings" w:hAnsi="Wingdings" w:hint="default"/>
       </w:rPr>
     </w:lvl>
     <w:lvl w:ilvl="6" w:tplc="04090001" w:tentative="1">
@@ -3001,7 +3064,7 @@
         <w:ind w:left="5760" w:hanging="360"/>
       </w:pPr>
       <w:rPr>
-        <w:rFonts w:hint="default" w:ascii="Symbol" w:hAnsi="Symbol"/>
+        <w:rFonts w:ascii="Symbol" w:hAnsi="Symbol" w:hint="default"/>
       </w:rPr>
     </w:lvl>
     <w:lvl w:ilvl="7" w:tplc="04090003" w:tentative="1">
@@ -3013,7 +3076,7 @@
         <w:ind w:left="6480" w:hanging="360"/>
       </w:pPr>
       <w:rPr>
-        <w:rFonts w:hint="default" w:ascii="Courier New" w:hAnsi="Courier New" w:cs="Courier New"/>
+        <w:rFonts w:ascii="Courier New" w:hAnsi="Courier New" w:cs="Courier New" w:hint="default"/>
       </w:rPr>
     </w:lvl>
     <w:lvl w:ilvl="8" w:tplc="04090005" w:tentative="1">
@@ -3025,7 +3088,7 @@
         <w:ind w:left="7200" w:hanging="360"/>
       </w:pPr>
       <w:rPr>
-        <w:rFonts w:hint="default" w:ascii="Wingdings" w:hAnsi="Wingdings"/>
+        <w:rFonts w:ascii="Wingdings" w:hAnsi="Wingdings" w:hint="default"/>
       </w:rPr>
     </w:lvl>
   </w:abstractNum>
@@ -3042,7 +3105,7 @@
         <w:ind w:left="720" w:hanging="360"/>
       </w:pPr>
       <w:rPr>
-        <w:rFonts w:hint="default" w:ascii="Courier New" w:hAnsi="Courier New" w:cs="Courier New"/>
+        <w:rFonts w:ascii="Courier New" w:hAnsi="Courier New" w:cs="Courier New" w:hint="default"/>
       </w:rPr>
     </w:lvl>
     <w:lvl w:ilvl="1" w:tplc="04090003" w:tentative="1">
@@ -3054,7 +3117,7 @@
         <w:ind w:left="1440" w:hanging="360"/>
       </w:pPr>
       <w:rPr>
-        <w:rFonts w:hint="default" w:ascii="Courier New" w:hAnsi="Courier New" w:cs="Courier New"/>
+        <w:rFonts w:ascii="Courier New" w:hAnsi="Courier New" w:cs="Courier New" w:hint="default"/>
       </w:rPr>
     </w:lvl>
     <w:lvl w:ilvl="2" w:tplc="04090005" w:tentative="1">
@@ -3066,7 +3129,7 @@
         <w:ind w:left="2160" w:hanging="360"/>
       </w:pPr>
       <w:rPr>
-        <w:rFonts w:hint="default" w:ascii="Wingdings" w:hAnsi="Wingdings"/>
+        <w:rFonts w:ascii="Wingdings" w:hAnsi="Wingdings" w:hint="default"/>
       </w:rPr>
     </w:lvl>
     <w:lvl w:ilvl="3" w:tplc="04090001" w:tentative="1">
@@ -3078,7 +3141,7 @@
         <w:ind w:left="2880" w:hanging="360"/>
       </w:pPr>
       <w:rPr>
-        <w:rFonts w:hint="default" w:ascii="Symbol" w:hAnsi="Symbol"/>
+        <w:rFonts w:ascii="Symbol" w:hAnsi="Symbol" w:hint="default"/>
       </w:rPr>
     </w:lvl>
     <w:lvl w:ilvl="4" w:tplc="04090003" w:tentative="1">
@@ -3090,7 +3153,7 @@
         <w:ind w:left="3600" w:hanging="360"/>
       </w:pPr>
       <w:rPr>
-        <w:rFonts w:hint="default" w:ascii="Courier New" w:hAnsi="Courier New" w:cs="Courier New"/>
+        <w:rFonts w:ascii="Courier New" w:hAnsi="Courier New" w:cs="Courier New" w:hint="default"/>
       </w:rPr>
     </w:lvl>
     <w:lvl w:ilvl="5" w:tplc="04090005" w:tentative="1">
@@ -3102,7 +3165,7 @@
         <w:ind w:left="4320" w:hanging="360"/>
       </w:pPr>
       <w:rPr>
-        <w:rFonts w:hint="default" w:ascii="Wingdings" w:hAnsi="Wingdings"/>
+        <w:rFonts w:ascii="Wingdings" w:hAnsi="Wingdings" w:hint="default"/>
       </w:rPr>
     </w:lvl>
     <w:lvl w:ilvl="6" w:tplc="04090001" w:tentative="1">
@@ -3114,7 +3177,7 @@
         <w:ind w:left="5040" w:hanging="360"/>
       </w:pPr>
       <w:rPr>
-        <w:rFonts w:hint="default" w:ascii="Symbol" w:hAnsi="Symbol"/>
+        <w:rFonts w:ascii="Symbol" w:hAnsi="Symbol" w:hint="default"/>
       </w:rPr>
     </w:lvl>
     <w:lvl w:ilvl="7" w:tplc="04090003" w:tentative="1">
@@ -3126,7 +3189,7 @@
         <w:ind w:left="5760" w:hanging="360"/>
       </w:pPr>
       <w:rPr>
-        <w:rFonts w:hint="default" w:ascii="Courier New" w:hAnsi="Courier New" w:cs="Courier New"/>
+        <w:rFonts w:ascii="Courier New" w:hAnsi="Courier New" w:cs="Courier New" w:hint="default"/>
       </w:rPr>
     </w:lvl>
     <w:lvl w:ilvl="8" w:tplc="04090005" w:tentative="1">
@@ -3138,7 +3201,7 @@
         <w:ind w:left="6480" w:hanging="360"/>
       </w:pPr>
       <w:rPr>
-        <w:rFonts w:hint="default" w:ascii="Wingdings" w:hAnsi="Wingdings"/>
+        <w:rFonts w:ascii="Wingdings" w:hAnsi="Wingdings" w:hint="default"/>
       </w:rPr>
     </w:lvl>
   </w:abstractNum>
@@ -3422,7 +3485,7 @@
         <w:ind w:left="1152" w:hanging="360"/>
       </w:pPr>
       <w:rPr>
-        <w:rFonts w:hint="default" w:ascii="Symbol" w:hAnsi="Symbol"/>
+        <w:rFonts w:ascii="Symbol" w:hAnsi="Symbol" w:hint="default"/>
         <w:color w:val="auto"/>
       </w:rPr>
     </w:lvl>
@@ -3533,7 +3596,7 @@
         <w:ind w:left="720" w:hanging="360"/>
       </w:pPr>
       <w:rPr>
-        <w:rFonts w:hint="default" w:ascii="Symbol" w:hAnsi="Symbol"/>
+        <w:rFonts w:ascii="Symbol" w:hAnsi="Symbol" w:hint="default"/>
       </w:rPr>
     </w:lvl>
     <w:lvl w:ilvl="1">
@@ -3548,7 +3611,7 @@
         <w:ind w:left="1080" w:hanging="360"/>
       </w:pPr>
       <w:rPr>
-        <w:rFonts w:hint="default" w:ascii="Arial" w:hAnsi="Arial"/>
+        <w:rFonts w:ascii="Arial" w:hAnsi="Arial" w:hint="default"/>
         <w:b w:val="0"/>
         <w:i w:val="0"/>
         <w:color w:val="auto"/>
@@ -4260,7 +4323,7 @@
   <w:docDefaults>
     <w:rPrDefault>
       <w:rPr>
-        <w:rFonts w:ascii="Arial" w:hAnsi="Arial" w:eastAsia="Calibri" w:cs="Times New Roman"/>
+        <w:rFonts w:ascii="Arial" w:eastAsia="Calibri" w:hAnsi="Arial" w:cs="Times New Roman"/>
         <w:lang w:val="en-US" w:eastAsia="en-US" w:bidi="ar-SA"/>
       </w:rPr>
     </w:rPrDefault>
@@ -4269,51 +4332,51 @@
   <w:latentStyles w:defLockedState="0" w:defUIPriority="99" w:defSemiHidden="0" w:defUnhideWhenUsed="0" w:defQFormat="0" w:count="376">
     <w:lsdException w:name="Normal" w:uiPriority="0" w:qFormat="1"/>
     <w:lsdException w:name="heading 1" w:uiPriority="0" w:qFormat="1"/>
-    <w:lsdException w:name="heading 2" w:uiPriority="0" w:semiHidden="1" w:unhideWhenUsed="1" w:qFormat="1"/>
-    <w:lsdException w:name="heading 3" w:uiPriority="0" w:semiHidden="1" w:unhideWhenUsed="1" w:qFormat="1"/>
-    <w:lsdException w:name="heading 4" w:uiPriority="0" w:semiHidden="1" w:unhideWhenUsed="1" w:qFormat="1"/>
-    <w:lsdException w:name="heading 5" w:uiPriority="0" w:semiHidden="1" w:unhideWhenUsed="1" w:qFormat="1"/>
-    <w:lsdException w:name="heading 6" w:uiPriority="0" w:semiHidden="1" w:unhideWhenUsed="1" w:qFormat="1"/>
-    <w:lsdException w:name="heading 7" w:uiPriority="0" w:semiHidden="1" w:unhideWhenUsed="1" w:qFormat="1"/>
-    <w:lsdException w:name="heading 8" w:uiPriority="0" w:semiHidden="1" w:unhideWhenUsed="1" w:qFormat="1"/>
-    <w:lsdException w:name="heading 9" w:uiPriority="0" w:semiHidden="1" w:unhideWhenUsed="1" w:qFormat="1"/>
-    <w:lsdException w:name="index 1" w:uiPriority="0" w:semiHidden="1" w:unhideWhenUsed="1"/>
-    <w:lsdException w:name="index 2" w:uiPriority="0" w:semiHidden="1" w:unhideWhenUsed="1"/>
-    <w:lsdException w:name="index 3" w:uiPriority="0" w:semiHidden="1" w:unhideWhenUsed="1"/>
-    <w:lsdException w:name="index 4" w:uiPriority="0" w:semiHidden="1" w:unhideWhenUsed="1"/>
-    <w:lsdException w:name="index 5" w:uiPriority="0" w:semiHidden="1" w:unhideWhenUsed="1"/>
-    <w:lsdException w:name="index 6" w:uiPriority="0" w:semiHidden="1" w:unhideWhenUsed="1"/>
-    <w:lsdException w:name="index 7" w:uiPriority="0" w:semiHidden="1" w:unhideWhenUsed="1"/>
-    <w:lsdException w:name="index 8" w:uiPriority="0" w:semiHidden="1" w:unhideWhenUsed="1"/>
-    <w:lsdException w:name="index 9" w:uiPriority="0" w:semiHidden="1" w:unhideWhenUsed="1"/>
-    <w:lsdException w:name="toc 1" w:uiPriority="0" w:semiHidden="1" w:unhideWhenUsed="1"/>
-    <w:lsdException w:name="toc 2" w:uiPriority="0" w:semiHidden="1" w:unhideWhenUsed="1"/>
-    <w:lsdException w:name="toc 3" w:uiPriority="0" w:semiHidden="1" w:unhideWhenUsed="1"/>
-    <w:lsdException w:name="toc 4" w:uiPriority="0" w:semiHidden="1" w:unhideWhenUsed="1"/>
-    <w:lsdException w:name="toc 5" w:uiPriority="0" w:semiHidden="1" w:unhideWhenUsed="1"/>
-    <w:lsdException w:name="toc 6" w:uiPriority="0" w:semiHidden="1" w:unhideWhenUsed="1"/>
-    <w:lsdException w:name="toc 7" w:uiPriority="0" w:semiHidden="1" w:unhideWhenUsed="1"/>
-    <w:lsdException w:name="toc 8" w:uiPriority="0" w:semiHidden="1" w:unhideWhenUsed="1"/>
-    <w:lsdException w:name="toc 9" w:uiPriority="0" w:semiHidden="1" w:unhideWhenUsed="1"/>
+    <w:lsdException w:name="heading 2" w:semiHidden="1" w:uiPriority="0" w:unhideWhenUsed="1" w:qFormat="1"/>
+    <w:lsdException w:name="heading 3" w:semiHidden="1" w:uiPriority="0" w:unhideWhenUsed="1" w:qFormat="1"/>
+    <w:lsdException w:name="heading 4" w:semiHidden="1" w:uiPriority="0" w:unhideWhenUsed="1" w:qFormat="1"/>
+    <w:lsdException w:name="heading 5" w:semiHidden="1" w:uiPriority="0" w:unhideWhenUsed="1" w:qFormat="1"/>
+    <w:lsdException w:name="heading 6" w:semiHidden="1" w:uiPriority="0" w:unhideWhenUsed="1" w:qFormat="1"/>
+    <w:lsdException w:name="heading 7" w:semiHidden="1" w:uiPriority="0" w:unhideWhenUsed="1" w:qFormat="1"/>
+    <w:lsdException w:name="heading 8" w:semiHidden="1" w:uiPriority="0" w:unhideWhenUsed="1" w:qFormat="1"/>
+    <w:lsdException w:name="heading 9" w:semiHidden="1" w:uiPriority="0" w:unhideWhenUsed="1" w:qFormat="1"/>
+    <w:lsdException w:name="index 1" w:semiHidden="1" w:uiPriority="0" w:unhideWhenUsed="1"/>
+    <w:lsdException w:name="index 2" w:semiHidden="1" w:uiPriority="0" w:unhideWhenUsed="1"/>
+    <w:lsdException w:name="index 3" w:semiHidden="1" w:uiPriority="0" w:unhideWhenUsed="1"/>
+    <w:lsdException w:name="index 4" w:semiHidden="1" w:uiPriority="0" w:unhideWhenUsed="1"/>
+    <w:lsdException w:name="index 5" w:semiHidden="1" w:uiPriority="0" w:unhideWhenUsed="1"/>
+    <w:lsdException w:name="index 6" w:semiHidden="1" w:uiPriority="0" w:unhideWhenUsed="1"/>
+    <w:lsdException w:name="index 7" w:semiHidden="1" w:uiPriority="0" w:unhideWhenUsed="1"/>
+    <w:lsdException w:name="index 8" w:semiHidden="1" w:uiPriority="0" w:unhideWhenUsed="1"/>
+    <w:lsdException w:name="index 9" w:semiHidden="1" w:uiPriority="0" w:unhideWhenUsed="1"/>
+    <w:lsdException w:name="toc 1" w:semiHidden="1" w:uiPriority="0" w:unhideWhenUsed="1"/>
+    <w:lsdException w:name="toc 2" w:semiHidden="1" w:uiPriority="0" w:unhideWhenUsed="1"/>
+    <w:lsdException w:name="toc 3" w:semiHidden="1" w:uiPriority="0" w:unhideWhenUsed="1"/>
+    <w:lsdException w:name="toc 4" w:semiHidden="1" w:uiPriority="0" w:unhideWhenUsed="1"/>
+    <w:lsdException w:name="toc 5" w:semiHidden="1" w:uiPriority="0" w:unhideWhenUsed="1"/>
+    <w:lsdException w:name="toc 6" w:semiHidden="1" w:uiPriority="0" w:unhideWhenUsed="1"/>
+    <w:lsdException w:name="toc 7" w:semiHidden="1" w:uiPriority="0" w:unhideWhenUsed="1"/>
+    <w:lsdException w:name="toc 8" w:semiHidden="1" w:uiPriority="0" w:unhideWhenUsed="1"/>
+    <w:lsdException w:name="toc 9" w:semiHidden="1" w:uiPriority="0" w:unhideWhenUsed="1"/>
     <w:lsdException w:name="Normal Indent" w:semiHidden="1" w:unhideWhenUsed="1"/>
-    <w:lsdException w:name="footnote text" w:uiPriority="0" w:semiHidden="1" w:unhideWhenUsed="1"/>
-    <w:lsdException w:name="annotation text" w:uiPriority="0" w:semiHidden="1" w:unhideWhenUsed="1"/>
-    <w:lsdException w:name="header" w:uiPriority="0" w:semiHidden="1" w:unhideWhenUsed="1"/>
+    <w:lsdException w:name="footnote text" w:semiHidden="1" w:uiPriority="0" w:unhideWhenUsed="1"/>
+    <w:lsdException w:name="annotation text" w:semiHidden="1" w:uiPriority="0" w:unhideWhenUsed="1"/>
+    <w:lsdException w:name="header" w:semiHidden="1" w:uiPriority="0" w:unhideWhenUsed="1"/>
     <w:lsdException w:name="footer" w:semiHidden="1" w:unhideWhenUsed="1"/>
-    <w:lsdException w:name="index heading" w:uiPriority="0" w:semiHidden="1" w:unhideWhenUsed="1"/>
-    <w:lsdException w:name="caption" w:uiPriority="35" w:semiHidden="1" w:unhideWhenUsed="1" w:qFormat="1"/>
-    <w:lsdException w:name="table of figures" w:uiPriority="0" w:semiHidden="1" w:unhideWhenUsed="1"/>
+    <w:lsdException w:name="index heading" w:semiHidden="1" w:uiPriority="0" w:unhideWhenUsed="1"/>
+    <w:lsdException w:name="caption" w:semiHidden="1" w:uiPriority="35" w:unhideWhenUsed="1" w:qFormat="1"/>
+    <w:lsdException w:name="table of figures" w:semiHidden="1" w:uiPriority="0" w:unhideWhenUsed="1"/>
     <w:lsdException w:name="envelope address" w:semiHidden="1" w:unhideWhenUsed="1"/>
     <w:lsdException w:name="envelope return" w:semiHidden="1" w:unhideWhenUsed="1"/>
     <w:lsdException w:name="footnote reference" w:semiHidden="1" w:unhideWhenUsed="1"/>
-    <w:lsdException w:name="annotation reference" w:uiPriority="0" w:semiHidden="1" w:unhideWhenUsed="1"/>
+    <w:lsdException w:name="annotation reference" w:semiHidden="1" w:uiPriority="0" w:unhideWhenUsed="1"/>
     <w:lsdException w:name="line number" w:semiHidden="1" w:unhideWhenUsed="1"/>
     <w:lsdException w:name="page number" w:semiHidden="1" w:unhideWhenUsed="1"/>
     <w:lsdException w:name="endnote reference" w:semiHidden="1" w:unhideWhenUsed="1"/>
-    <w:lsdException w:name="endnote text" w:uiPriority="0" w:semiHidden="1" w:unhideWhenUsed="1"/>
-    <w:lsdException w:name="table of authorities" w:uiPriority="0" w:semiHidden="1" w:unhideWhenUsed="1"/>
-    <w:lsdException w:name="macro" w:uiPriority="0" w:semiHidden="1" w:unhideWhenUsed="1"/>
-    <w:lsdException w:name="toa heading" w:uiPriority="0" w:semiHidden="1" w:unhideWhenUsed="1"/>
+    <w:lsdException w:name="endnote text" w:semiHidden="1" w:uiPriority="0" w:unhideWhenUsed="1"/>
+    <w:lsdException w:name="table of authorities" w:semiHidden="1" w:uiPriority="0" w:unhideWhenUsed="1"/>
+    <w:lsdException w:name="macro" w:semiHidden="1" w:uiPriority="0" w:unhideWhenUsed="1"/>
+    <w:lsdException w:name="toa heading" w:semiHidden="1" w:uiPriority="0" w:unhideWhenUsed="1"/>
     <w:lsdException w:name="List" w:semiHidden="1" w:unhideWhenUsed="1"/>
     <w:lsdException w:name="List Bullet" w:semiHidden="1" w:unhideWhenUsed="1"/>
     <w:lsdException w:name="List Number" w:semiHidden="1" w:unhideWhenUsed="1"/>
@@ -4332,8 +4395,8 @@
     <w:lsdException w:name="Title" w:uiPriority="0" w:qFormat="1"/>
     <w:lsdException w:name="Closing" w:semiHidden="1" w:unhideWhenUsed="1"/>
     <w:lsdException w:name="Signature" w:semiHidden="1" w:unhideWhenUsed="1"/>
-    <w:lsdException w:name="Default Paragraph Font" w:uiPriority="1" w:semiHidden="1" w:unhideWhenUsed="1"/>
-    <w:lsdException w:name="Body Text" w:uiPriority="0" w:semiHidden="1" w:unhideWhenUsed="1"/>
+    <w:lsdException w:name="Default Paragraph Font" w:semiHidden="1" w:uiPriority="1" w:unhideWhenUsed="1"/>
+    <w:lsdException w:name="Body Text" w:semiHidden="1" w:uiPriority="0" w:unhideWhenUsed="1"/>
     <w:lsdException w:name="Body Text Indent" w:semiHidden="1" w:unhideWhenUsed="1"/>
     <w:lsdException w:name="List Continue" w:semiHidden="1" w:unhideWhenUsed="1"/>
     <w:lsdException w:name="List Continue 2" w:semiHidden="1" w:unhideWhenUsed="1"/>
@@ -4341,7 +4404,7 @@
     <w:lsdException w:name="List Continue 4" w:semiHidden="1" w:unhideWhenUsed="1"/>
     <w:lsdException w:name="List Continue 5" w:semiHidden="1" w:unhideWhenUsed="1"/>
     <w:lsdException w:name="Message Header" w:semiHidden="1" w:unhideWhenUsed="1"/>
-    <w:lsdException w:name="Subtitle" w:uiPriority="11" w:semiHidden="1" w:unhideWhenUsed="1" w:qFormat="1"/>
+    <w:lsdException w:name="Subtitle" w:semiHidden="1" w:uiPriority="11" w:unhideWhenUsed="1" w:qFormat="1"/>
     <w:lsdException w:name="Salutation" w:semiHidden="1" w:unhideWhenUsed="1"/>
     <w:lsdException w:name="Date" w:semiHidden="1" w:unhideWhenUsed="1"/>
     <w:lsdException w:name="Body Text First Indent" w:semiHidden="1" w:unhideWhenUsed="1"/>
@@ -4352,16 +4415,16 @@
     <w:lsdException w:name="Body Text Indent 2" w:semiHidden="1" w:unhideWhenUsed="1"/>
     <w:lsdException w:name="Body Text Indent 3" w:semiHidden="1" w:unhideWhenUsed="1"/>
     <w:lsdException w:name="Block Text" w:semiHidden="1" w:unhideWhenUsed="1"/>
-    <w:lsdException w:name="Hyperlink" w:uiPriority="0" w:semiHidden="1" w:unhideWhenUsed="1"/>
-    <w:lsdException w:name="FollowedHyperlink" w:uiPriority="0" w:semiHidden="1" w:unhideWhenUsed="1"/>
+    <w:lsdException w:name="Hyperlink" w:semiHidden="1" w:uiPriority="0" w:unhideWhenUsed="1"/>
+    <w:lsdException w:name="FollowedHyperlink" w:semiHidden="1" w:uiPriority="0" w:unhideWhenUsed="1"/>
     <w:lsdException w:name="Strong" w:uiPriority="22" w:qFormat="1"/>
     <w:lsdException w:name="Emphasis" w:uiPriority="20" w:qFormat="1"/>
-    <w:lsdException w:name="Document Map" w:uiPriority="0" w:semiHidden="1" w:unhideWhenUsed="1"/>
+    <w:lsdException w:name="Document Map" w:semiHidden="1" w:uiPriority="0" w:unhideWhenUsed="1"/>
     <w:lsdException w:name="Plain Text" w:semiHidden="1" w:unhideWhenUsed="1"/>
     <w:lsdException w:name="E-mail Signature" w:semiHidden="1" w:unhideWhenUsed="1"/>
     <w:lsdException w:name="HTML Top of Form" w:semiHidden="1" w:unhideWhenUsed="1"/>
     <w:lsdException w:name="HTML Bottom of Form" w:semiHidden="1" w:unhideWhenUsed="1"/>
-    <w:lsdException w:name="Normal (Web)" w:uiPriority="0" w:semiHidden="1" w:unhideWhenUsed="1"/>
+    <w:lsdException w:name="Normal (Web)" w:semiHidden="1" w:uiPriority="0" w:unhideWhenUsed="1"/>
     <w:lsdException w:name="HTML Acronym" w:semiHidden="1" w:unhideWhenUsed="1"/>
     <w:lsdException w:name="HTML Address" w:semiHidden="1" w:unhideWhenUsed="1"/>
     <w:lsdException w:name="HTML Cite" w:semiHidden="1" w:unhideWhenUsed="1"/>
@@ -4373,7 +4436,7 @@
     <w:lsdException w:name="HTML Typewriter" w:semiHidden="1" w:unhideWhenUsed="1"/>
     <w:lsdException w:name="HTML Variable" w:semiHidden="1" w:unhideWhenUsed="1"/>
     <w:lsdException w:name="Normal Table" w:semiHidden="1" w:unhideWhenUsed="1"/>
-    <w:lsdException w:name="annotation subject" w:uiPriority="0" w:semiHidden="1" w:unhideWhenUsed="1"/>
+    <w:lsdException w:name="annotation subject" w:semiHidden="1" w:uiPriority="0" w:unhideWhenUsed="1"/>
     <w:lsdException w:name="No List" w:semiHidden="1" w:unhideWhenUsed="1"/>
     <w:lsdException w:name="Outline List 1" w:semiHidden="1" w:unhideWhenUsed="1"/>
     <w:lsdException w:name="Outline List 2" w:semiHidden="1" w:unhideWhenUsed="1"/>
@@ -4420,11 +4483,11 @@
     <w:lsdException w:name="Table Web 1" w:semiHidden="1" w:unhideWhenUsed="1"/>
     <w:lsdException w:name="Table Web 2" w:semiHidden="1" w:unhideWhenUsed="1"/>
     <w:lsdException w:name="Table Web 3" w:semiHidden="1" w:unhideWhenUsed="1"/>
-    <w:lsdException w:name="Balloon Text" w:uiPriority="0" w:semiHidden="1" w:unhideWhenUsed="1"/>
+    <w:lsdException w:name="Balloon Text" w:semiHidden="1" w:uiPriority="0" w:unhideWhenUsed="1"/>
     <w:lsdException w:name="Table Grid" w:uiPriority="59"/>
     <w:lsdException w:name="Table Theme" w:semiHidden="1" w:unhideWhenUsed="1"/>
     <w:lsdException w:name="Placeholder Text" w:semiHidden="1"/>
-    <w:lsdException w:name="No Spacing" w:uiPriority="1" w:semiHidden="1" w:unhideWhenUsed="1" w:qFormat="1"/>
+    <w:lsdException w:name="No Spacing" w:semiHidden="1" w:uiPriority="1" w:unhideWhenUsed="1" w:qFormat="1"/>
     <w:lsdException w:name="Light Shading" w:uiPriority="60"/>
     <w:lsdException w:name="Light List" w:uiPriority="61"/>
     <w:lsdException w:name="Light Grid" w:uiPriority="62"/>
@@ -4532,8 +4595,8 @@
     <w:lsdException w:name="Subtle Reference" w:uiPriority="31" w:qFormat="1"/>
     <w:lsdException w:name="Intense Reference" w:uiPriority="32" w:qFormat="1"/>
     <w:lsdException w:name="Book Title" w:uiPriority="33" w:qFormat="1"/>
-    <w:lsdException w:name="Bibliography" w:uiPriority="37" w:semiHidden="1" w:unhideWhenUsed="1"/>
-    <w:lsdException w:name="TOC Heading" w:uiPriority="39" w:semiHidden="1" w:unhideWhenUsed="1" w:qFormat="1"/>
+    <w:lsdException w:name="Bibliography" w:semiHidden="1" w:uiPriority="37" w:unhideWhenUsed="1"/>
+    <w:lsdException w:name="TOC Heading" w:semiHidden="1" w:uiPriority="39" w:unhideWhenUsed="1" w:qFormat="1"/>
     <w:lsdException w:name="Plain Table 1" w:uiPriority="41"/>
     <w:lsdException w:name="Plain Table 2" w:uiPriority="42"/>
     <w:lsdException w:name="Plain Table 3" w:uiPriority="43"/>
@@ -4644,7 +4707,7 @@
     <w:lsdException w:name="Unresolved Mention" w:semiHidden="1" w:unhideWhenUsed="1"/>
     <w:lsdException w:name="Smart Link" w:semiHidden="1" w:unhideWhenUsed="1"/>
   </w:latentStyles>
-  <w:style w:type="paragraph" w:styleId="Normal" w:default="1">
+  <w:style w:type="paragraph" w:default="1" w:styleId="Normal">
     <w:name w:val="Normal"/>
     <w:unhideWhenUsed/>
     <w:qFormat/>
@@ -4854,13 +4917,13 @@
       <w:rFonts w:eastAsia="Times New Roman" w:cs="Arial"/>
     </w:rPr>
   </w:style>
-  <w:style w:type="character" w:styleId="DefaultParagraphFont" w:default="1">
+  <w:style w:type="character" w:default="1" w:styleId="DefaultParagraphFont">
     <w:name w:val="Default Paragraph Font"/>
     <w:uiPriority w:val="1"/>
     <w:semiHidden/>
     <w:unhideWhenUsed/>
   </w:style>
-  <w:style w:type="table" w:styleId="TableNormal" w:default="1">
+  <w:style w:type="table" w:default="1" w:styleId="TableNormal">
     <w:name w:val="Normal Table"/>
     <w:uiPriority w:val="99"/>
     <w:semiHidden/>
@@ -4875,13 +4938,13 @@
       </w:tblCellMar>
     </w:tblPr>
   </w:style>
-  <w:style w:type="numbering" w:styleId="NoList" w:default="1">
+  <w:style w:type="numbering" w:default="1" w:styleId="NoList">
     <w:name w:val="No List"/>
     <w:uiPriority w:val="99"/>
     <w:semiHidden/>
     <w:unhideWhenUsed/>
   </w:style>
-  <w:style w:type="character" w:styleId="Heading1Char" w:customStyle="1">
+  <w:style w:type="character" w:customStyle="1" w:styleId="Heading1Char">
     <w:name w:val="Heading 1 Char"/>
     <w:link w:val="Heading1"/>
     <w:uiPriority w:val="9"/>
@@ -4894,7 +4957,7 @@
       <w:szCs w:val="26"/>
     </w:rPr>
   </w:style>
-  <w:style w:type="character" w:styleId="Heading2Char" w:customStyle="1">
+  <w:style w:type="character" w:customStyle="1" w:styleId="Heading2Char">
     <w:name w:val="Heading 2 Char"/>
     <w:link w:val="Heading2"/>
     <w:uiPriority w:val="9"/>
@@ -4907,7 +4970,7 @@
       <w:szCs w:val="26"/>
     </w:rPr>
   </w:style>
-  <w:style w:type="paragraph" w:styleId="ClientNote" w:customStyle="1">
+  <w:style w:type="paragraph" w:customStyle="1" w:styleId="ClientNote">
     <w:name w:val="Client Note"/>
     <w:basedOn w:val="Normal"/>
     <w:next w:val="Normal"/>
@@ -4924,7 +4987,7 @@
       <w:color w:val="FF0000"/>
     </w:rPr>
   </w:style>
-  <w:style w:type="paragraph" w:styleId="AnswerLineL25" w:customStyle="1">
+  <w:style w:type="paragraph" w:customStyle="1" w:styleId="AnswerLineL25">
     <w:name w:val="Answer Line L25"/>
     <w:basedOn w:val="BodyTextL25"/>
     <w:next w:val="BodyTextL25"/>
@@ -4936,14 +4999,14 @@
       <w:color w:val="FFFFFF" w:themeColor="background1"/>
     </w:rPr>
   </w:style>
-  <w:style w:type="paragraph" w:styleId="PageHead" w:customStyle="1">
+  <w:style w:type="paragraph" w:customStyle="1" w:styleId="PageHead">
     <w:name w:val="Page Head"/>
     <w:basedOn w:val="Normal"/>
     <w:qFormat/>
     <w:rsid w:val="00C52BA6"/>
     <w:pPr>
       <w:pBdr>
-        <w:bottom w:val="single" w:color="auto" w:sz="18" w:space="1"/>
+        <w:bottom w:val="single" w:sz="18" w:space="1" w:color="auto"/>
       </w:pBdr>
       <w:tabs>
         <w:tab w:val="right" w:pos="10080"/>
@@ -4954,7 +5017,7 @@
       <w:sz w:val="20"/>
     </w:rPr>
   </w:style>
-  <w:style w:type="paragraph" w:styleId="AnswerLineL50" w:customStyle="1">
+  <w:style w:type="paragraph" w:customStyle="1" w:styleId="AnswerLineL50">
     <w:name w:val="Answer Line L50"/>
     <w:basedOn w:val="AnswerLineL25"/>
     <w:next w:val="BodyTextL50"/>
@@ -4977,7 +5040,7 @@
       </w:tabs>
     </w:pPr>
   </w:style>
-  <w:style w:type="character" w:styleId="HeaderChar" w:customStyle="1">
+  <w:style w:type="character" w:customStyle="1" w:styleId="HeaderChar">
     <w:name w:val="Header Char"/>
     <w:basedOn w:val="DefaultParagraphFont"/>
     <w:link w:val="Header"/>
@@ -5007,7 +5070,7 @@
       <w:sz w:val="16"/>
     </w:rPr>
   </w:style>
-  <w:style w:type="character" w:styleId="FooterChar" w:customStyle="1">
+  <w:style w:type="character" w:customStyle="1" w:styleId="FooterChar">
     <w:name w:val="Footer Char"/>
     <w:link w:val="Footer"/>
     <w:uiPriority w:val="99"/>
@@ -5034,7 +5097,7 @@
       <w:szCs w:val="16"/>
     </w:rPr>
   </w:style>
-  <w:style w:type="character" w:styleId="BalloonTextChar" w:customStyle="1">
+  <w:style w:type="character" w:customStyle="1" w:styleId="BalloonTextChar">
     <w:name w:val="Balloon Text Char"/>
     <w:link w:val="BalloonText"/>
     <w:uiPriority w:val="99"/>
@@ -5046,7 +5109,7 @@
       <w:szCs w:val="16"/>
     </w:rPr>
   </w:style>
-  <w:style w:type="paragraph" w:styleId="TableText" w:customStyle="1">
+  <w:style w:type="paragraph" w:customStyle="1" w:styleId="TableText">
     <w:name w:val="Table Text"/>
     <w:basedOn w:val="Normal"/>
     <w:link w:val="TableTextChar"/>
@@ -5060,7 +5123,7 @@
       <w:szCs w:val="20"/>
     </w:rPr>
   </w:style>
-  <w:style w:type="character" w:styleId="TableTextChar" w:customStyle="1">
+  <w:style w:type="character" w:customStyle="1" w:styleId="TableTextChar">
     <w:name w:val="Table Text Char"/>
     <w:link w:val="TableText"/>
     <w:rsid w:val="008B68E7"/>
@@ -5072,16 +5135,16 @@
     <w:rsid w:val="005D354A"/>
     <w:tblPr>
       <w:tblBorders>
-        <w:top w:val="single" w:color="auto" w:sz="4" w:space="0"/>
-        <w:left w:val="single" w:color="auto" w:sz="4" w:space="0"/>
-        <w:bottom w:val="single" w:color="auto" w:sz="4" w:space="0"/>
-        <w:right w:val="single" w:color="auto" w:sz="4" w:space="0"/>
-        <w:insideH w:val="single" w:color="auto" w:sz="4" w:space="0"/>
-        <w:insideV w:val="single" w:color="auto" w:sz="4" w:space="0"/>
+        <w:top w:val="single" w:sz="4" w:space="0" w:color="auto"/>
+        <w:left w:val="single" w:sz="4" w:space="0" w:color="auto"/>
+        <w:bottom w:val="single" w:sz="4" w:space="0" w:color="auto"/>
+        <w:right w:val="single" w:sz="4" w:space="0" w:color="auto"/>
+        <w:insideH w:val="single" w:sz="4" w:space="0" w:color="auto"/>
+        <w:insideV w:val="single" w:sz="4" w:space="0" w:color="auto"/>
       </w:tblBorders>
     </w:tblPr>
   </w:style>
-  <w:style w:type="paragraph" w:styleId="TableHeading" w:customStyle="1">
+  <w:style w:type="paragraph" w:customStyle="1" w:styleId="TableHeading">
     <w:name w:val="Table Heading"/>
     <w:basedOn w:val="Normal"/>
     <w:qFormat/>
@@ -5096,7 +5159,7 @@
       <w:sz w:val="20"/>
     </w:rPr>
   </w:style>
-  <w:style w:type="paragraph" w:styleId="Bulletlevel1" w:customStyle="1">
+  <w:style w:type="paragraph" w:customStyle="1" w:styleId="Bulletlevel1">
     <w:name w:val="Bullet level 1"/>
     <w:basedOn w:val="BodyTextL25"/>
     <w:qFormat/>
@@ -5107,7 +5170,7 @@
       </w:numPr>
     </w:pPr>
   </w:style>
-  <w:style w:type="paragraph" w:styleId="Bulletlevel2" w:customStyle="1">
+  <w:style w:type="paragraph" w:customStyle="1" w:styleId="Bulletlevel2">
     <w:name w:val="Bullet level 2"/>
     <w:basedOn w:val="BodyTextL25"/>
     <w:qFormat/>
@@ -5119,7 +5182,7 @@
       <w:ind w:left="1080"/>
     </w:pPr>
   </w:style>
-  <w:style w:type="paragraph" w:styleId="InstNoteRed" w:customStyle="1">
+  <w:style w:type="paragraph" w:customStyle="1" w:styleId="InstNoteRed">
     <w:name w:val="Inst Note Red"/>
     <w:basedOn w:val="Normal"/>
     <w:qFormat/>
@@ -5132,7 +5195,7 @@
       <w:sz w:val="20"/>
     </w:rPr>
   </w:style>
-  <w:style w:type="paragraph" w:styleId="ConfigWindow" w:customStyle="1">
+  <w:style w:type="paragraph" w:customStyle="1" w:styleId="ConfigWindow">
     <w:name w:val="Config Window"/>
     <w:basedOn w:val="BodyText"/>
     <w:next w:val="BodyTextL25"/>
@@ -5147,7 +5210,7 @@
       <w:sz w:val="6"/>
     </w:rPr>
   </w:style>
-  <w:style w:type="paragraph" w:styleId="SubStepAlpha" w:customStyle="1">
+  <w:style w:type="paragraph" w:customStyle="1" w:styleId="SubStepAlpha">
     <w:name w:val="SubStep Alpha"/>
     <w:basedOn w:val="BodyTextL25"/>
     <w:qFormat/>
@@ -5159,7 +5222,7 @@
       </w:numPr>
     </w:pPr>
   </w:style>
-  <w:style w:type="paragraph" w:styleId="CMD" w:customStyle="1">
+  <w:style w:type="paragraph" w:customStyle="1" w:styleId="CMD">
     <w:name w:val="CMD"/>
     <w:basedOn w:val="BodyTextL25"/>
     <w:link w:val="CMDChar"/>
@@ -5173,7 +5236,7 @@
       <w:rFonts w:ascii="Courier New" w:hAnsi="Courier New"/>
     </w:rPr>
   </w:style>
-  <w:style w:type="paragraph" w:styleId="BodyTextL50" w:customStyle="1">
+  <w:style w:type="paragraph" w:customStyle="1" w:styleId="BodyTextL50">
     <w:name w:val="Body Text L50"/>
     <w:basedOn w:val="Normal"/>
     <w:qFormat/>
@@ -5186,7 +5249,7 @@
       <w:sz w:val="20"/>
     </w:rPr>
   </w:style>
-  <w:style w:type="paragraph" w:styleId="BodyTextL25" w:customStyle="1">
+  <w:style w:type="paragraph" w:customStyle="1" w:styleId="BodyTextL25">
     <w:name w:val="Body Text L25"/>
     <w:basedOn w:val="Normal"/>
     <w:link w:val="BodyTextL25Char"/>
@@ -5200,7 +5263,7 @@
       <w:sz w:val="20"/>
     </w:rPr>
   </w:style>
-  <w:style w:type="paragraph" w:styleId="InstNoteRedL50" w:customStyle="1">
+  <w:style w:type="paragraph" w:customStyle="1" w:styleId="InstNoteRedL50">
     <w:name w:val="Inst Note Red L50"/>
     <w:basedOn w:val="InstNoteRed"/>
     <w:next w:val="Normal"/>
@@ -5211,7 +5274,7 @@
       <w:ind w:left="720"/>
     </w:pPr>
   </w:style>
-  <w:style w:type="paragraph" w:styleId="DevConfigs" w:customStyle="1">
+  <w:style w:type="paragraph" w:customStyle="1" w:styleId="DevConfigs">
     <w:name w:val="DevConfigs"/>
     <w:basedOn w:val="Normal"/>
     <w:qFormat/>
@@ -5224,7 +5287,7 @@
       <w:sz w:val="20"/>
     </w:rPr>
   </w:style>
-  <w:style w:type="paragraph" w:styleId="Visual" w:customStyle="1">
+  <w:style w:type="paragraph" w:customStyle="1" w:styleId="Visual">
     <w:name w:val="Visual"/>
     <w:basedOn w:val="Normal"/>
     <w:qFormat/>
@@ -5251,7 +5314,7 @@
       <w:szCs w:val="16"/>
     </w:rPr>
   </w:style>
-  <w:style w:type="character" w:styleId="DocumentMapChar" w:customStyle="1">
+  <w:style w:type="character" w:customStyle="1" w:styleId="DocumentMapChar">
     <w:name w:val="Document Map Char"/>
     <w:link w:val="DocumentMap"/>
     <w:uiPriority w:val="99"/>
@@ -5263,7 +5326,7 @@
       <w:szCs w:val="16"/>
     </w:rPr>
   </w:style>
-  <w:style w:type="character" w:styleId="LabTitleInstVersred" w:customStyle="1">
+  <w:style w:type="character" w:customStyle="1" w:styleId="LabTitleInstVersred">
     <w:name w:val="Lab Title Inst Vers (red)"/>
     <w:uiPriority w:val="1"/>
     <w:qFormat/>
@@ -5275,7 +5338,7 @@
       <w:sz w:val="32"/>
     </w:rPr>
   </w:style>
-  <w:style w:type="character" w:styleId="AnswerGray" w:customStyle="1">
+  <w:style w:type="character" w:customStyle="1" w:styleId="AnswerGray">
     <w:name w:val="Answer Gray"/>
     <w:uiPriority w:val="1"/>
     <w:qFormat/>
@@ -5284,11 +5347,11 @@
       <w:rFonts w:ascii="Arial" w:hAnsi="Arial"/>
       <w:b/>
       <w:sz w:val="20"/>
-      <w:bdr w:val="none" w:color="auto" w:sz="0" w:space="0"/>
+      <w:bdr w:val="none" w:sz="0" w:space="0" w:color="auto"/>
       <w:shd w:val="clear" w:color="auto" w:fill="BFBFBF"/>
     </w:rPr>
   </w:style>
-  <w:style w:type="character" w:styleId="LabSectionGray" w:customStyle="1">
+  <w:style w:type="character" w:customStyle="1" w:styleId="LabSectionGray">
     <w:name w:val="Lab Section Gray"/>
     <w:uiPriority w:val="1"/>
     <w:qFormat/>
@@ -5297,11 +5360,11 @@
       <w:rFonts w:ascii="Arial" w:hAnsi="Arial"/>
       <w:b w:val="0"/>
       <w:sz w:val="24"/>
-      <w:bdr w:val="none" w:color="auto" w:sz="0" w:space="0"/>
+      <w:bdr w:val="none" w:sz="0" w:space="0" w:color="auto"/>
       <w:shd w:val="clear" w:color="auto" w:fill="BFBFBF"/>
     </w:rPr>
   </w:style>
-  <w:style w:type="paragraph" w:styleId="SubStepNum" w:customStyle="1">
+  <w:style w:type="paragraph" w:customStyle="1" w:styleId="SubStepNum">
     <w:name w:val="SubStep Num"/>
     <w:basedOn w:val="BodyTextL25"/>
     <w:qFormat/>
@@ -5313,7 +5376,7 @@
       </w:numPr>
     </w:pPr>
   </w:style>
-  <w:style w:type="table" w:styleId="LightList-Accent11" w:customStyle="1">
+  <w:style w:type="table" w:customStyle="1" w:styleId="LightList-Accent11">
     <w:name w:val="Light List - Accent 11"/>
     <w:basedOn w:val="TableNormal"/>
     <w:uiPriority w:val="61"/>
@@ -5322,10 +5385,10 @@
       <w:tblStyleRowBandSize w:val="1"/>
       <w:tblStyleColBandSize w:val="1"/>
       <w:tblBorders>
-        <w:top w:val="single" w:color="4F81BD" w:sz="8" w:space="0"/>
-        <w:left w:val="single" w:color="4F81BD" w:sz="8" w:space="0"/>
-        <w:bottom w:val="single" w:color="4F81BD" w:sz="8" w:space="0"/>
-        <w:right w:val="single" w:color="4F81BD" w:sz="8" w:space="0"/>
+        <w:top w:val="single" w:sz="8" w:space="0" w:color="4F81BD"/>
+        <w:left w:val="single" w:sz="8" w:space="0" w:color="4F81BD"/>
+        <w:bottom w:val="single" w:sz="8" w:space="0" w:color="4F81BD"/>
+        <w:right w:val="single" w:sz="8" w:space="0" w:color="4F81BD"/>
       </w:tblBorders>
     </w:tblPr>
     <w:tblStylePr w:type="firstRow">
@@ -5353,10 +5416,10 @@
       <w:tblPr/>
       <w:tcPr>
         <w:tcBorders>
-          <w:top w:val="double" w:color="4F81BD" w:sz="6" w:space="0"/>
-          <w:left w:val="single" w:color="4F81BD" w:sz="8" w:space="0"/>
-          <w:bottom w:val="single" w:color="4F81BD" w:sz="8" w:space="0"/>
-          <w:right w:val="single" w:color="4F81BD" w:sz="8" w:space="0"/>
+          <w:top w:val="double" w:sz="6" w:space="0" w:color="4F81BD"/>
+          <w:left w:val="single" w:sz="8" w:space="0" w:color="4F81BD"/>
+          <w:bottom w:val="single" w:sz="8" w:space="0" w:color="4F81BD"/>
+          <w:right w:val="single" w:sz="8" w:space="0" w:color="4F81BD"/>
         </w:tcBorders>
       </w:tcPr>
     </w:tblStylePr>
@@ -5376,10 +5439,10 @@
       <w:tblPr/>
       <w:tcPr>
         <w:tcBorders>
-          <w:top w:val="single" w:color="4F81BD" w:sz="8" w:space="0"/>
-          <w:left w:val="single" w:color="4F81BD" w:sz="8" w:space="0"/>
-          <w:bottom w:val="single" w:color="4F81BD" w:sz="8" w:space="0"/>
-          <w:right w:val="single" w:color="4F81BD" w:sz="8" w:space="0"/>
+          <w:top w:val="single" w:sz="8" w:space="0" w:color="4F81BD"/>
+          <w:left w:val="single" w:sz="8" w:space="0" w:color="4F81BD"/>
+          <w:bottom w:val="single" w:sz="8" w:space="0" w:color="4F81BD"/>
+          <w:right w:val="single" w:sz="8" w:space="0" w:color="4F81BD"/>
         </w:tcBorders>
       </w:tcPr>
     </w:tblStylePr>
@@ -5387,15 +5450,15 @@
       <w:tblPr/>
       <w:tcPr>
         <w:tcBorders>
-          <w:top w:val="single" w:color="4F81BD" w:sz="8" w:space="0"/>
-          <w:left w:val="single" w:color="4F81BD" w:sz="8" w:space="0"/>
-          <w:bottom w:val="single" w:color="4F81BD" w:sz="8" w:space="0"/>
-          <w:right w:val="single" w:color="4F81BD" w:sz="8" w:space="0"/>
+          <w:top w:val="single" w:sz="8" w:space="0" w:color="4F81BD"/>
+          <w:left w:val="single" w:sz="8" w:space="0" w:color="4F81BD"/>
+          <w:bottom w:val="single" w:sz="8" w:space="0" w:color="4F81BD"/>
+          <w:right w:val="single" w:sz="8" w:space="0" w:color="4F81BD"/>
         </w:tcBorders>
       </w:tcPr>
     </w:tblStylePr>
   </w:style>
-  <w:style w:type="table" w:styleId="LabTableStyle" w:customStyle="1">
+  <w:style w:type="table" w:customStyle="1" w:styleId="LabTableStyle">
     <w:name w:val="Lab_Table_Style"/>
     <w:basedOn w:val="TableNormal"/>
     <w:uiPriority w:val="99"/>
@@ -5404,12 +5467,12 @@
     <w:tblPr>
       <w:jc w:val="center"/>
       <w:tblBorders>
-        <w:top w:val="single" w:color="auto" w:sz="2" w:space="0"/>
-        <w:left w:val="single" w:color="auto" w:sz="2" w:space="0"/>
-        <w:bottom w:val="single" w:color="auto" w:sz="2" w:space="0"/>
-        <w:right w:val="single" w:color="auto" w:sz="2" w:space="0"/>
-        <w:insideH w:val="single" w:color="auto" w:sz="2" w:space="0"/>
-        <w:insideV w:val="single" w:color="auto" w:sz="2" w:space="0"/>
+        <w:top w:val="single" w:sz="2" w:space="0" w:color="auto"/>
+        <w:left w:val="single" w:sz="2" w:space="0" w:color="auto"/>
+        <w:bottom w:val="single" w:sz="2" w:space="0" w:color="auto"/>
+        <w:right w:val="single" w:sz="2" w:space="0" w:color="auto"/>
+        <w:insideH w:val="single" w:sz="2" w:space="0" w:color="auto"/>
+        <w:insideV w:val="single" w:sz="2" w:space="0" w:color="auto"/>
       </w:tblBorders>
       <w:tblCellMar>
         <w:top w:w="14" w:type="dxa"/>
@@ -5438,12 +5501,12 @@
       <w:tblPr/>
       <w:tcPr>
         <w:tcBorders>
-          <w:top w:val="single" w:color="auto" w:sz="2" w:space="0"/>
-          <w:left w:val="single" w:color="auto" w:sz="2" w:space="0"/>
-          <w:bottom w:val="single" w:color="auto" w:sz="2" w:space="0"/>
-          <w:right w:val="single" w:color="auto" w:sz="2" w:space="0"/>
-          <w:insideH w:val="single" w:color="auto" w:sz="2" w:space="0"/>
-          <w:insideV w:val="single" w:color="auto" w:sz="2" w:space="0"/>
+          <w:top w:val="single" w:sz="2" w:space="0" w:color="auto"/>
+          <w:left w:val="single" w:sz="2" w:space="0" w:color="auto"/>
+          <w:bottom w:val="single" w:sz="2" w:space="0" w:color="auto"/>
+          <w:right w:val="single" w:sz="2" w:space="0" w:color="auto"/>
+          <w:insideH w:val="single" w:sz="2" w:space="0" w:color="auto"/>
+          <w:insideV w:val="single" w:sz="2" w:space="0" w:color="auto"/>
           <w:tl2br w:val="nil"/>
           <w:tr2bl w:val="nil"/>
         </w:tcBorders>
@@ -5452,7 +5515,7 @@
       </w:tcPr>
     </w:tblStylePr>
   </w:style>
-  <w:style w:type="character" w:styleId="DevConfigGray" w:customStyle="1">
+  <w:style w:type="character" w:customStyle="1" w:styleId="DevConfigGray">
     <w:name w:val="DevConfig Gray"/>
     <w:uiPriority w:val="1"/>
     <w:qFormat/>
@@ -5462,11 +5525,11 @@
       <w:b/>
       <w:color w:val="auto"/>
       <w:sz w:val="20"/>
-      <w:bdr w:val="none" w:color="auto" w:sz="0" w:space="0"/>
+      <w:bdr w:val="none" w:sz="0" w:space="0" w:color="auto"/>
       <w:shd w:val="clear" w:color="auto" w:fill="BFBFBF"/>
     </w:rPr>
   </w:style>
-  <w:style w:type="numbering" w:styleId="BulletList" w:customStyle="1">
+  <w:style w:type="numbering" w:customStyle="1" w:styleId="BulletList">
     <w:name w:val="Bullet_List"/>
     <w:basedOn w:val="NoList"/>
     <w:uiPriority w:val="99"/>
@@ -5477,7 +5540,7 @@
       </w:numPr>
     </w:pPr>
   </w:style>
-  <w:style w:type="numbering" w:styleId="LabList" w:customStyle="1">
+  <w:style w:type="numbering" w:customStyle="1" w:styleId="LabList">
     <w:name w:val="Lab List"/>
     <w:basedOn w:val="NoList"/>
     <w:uiPriority w:val="99"/>
@@ -5488,7 +5551,7 @@
       </w:numPr>
     </w:pPr>
   </w:style>
-  <w:style w:type="paragraph" w:styleId="CMDOutput" w:customStyle="1">
+  <w:style w:type="paragraph" w:customStyle="1" w:styleId="CMDOutput">
     <w:name w:val="CMD Output"/>
     <w:basedOn w:val="BodyTextL25"/>
     <w:link w:val="CMDOutputChar"/>
@@ -5503,7 +5566,7 @@
       <w:sz w:val="18"/>
     </w:rPr>
   </w:style>
-  <w:style w:type="paragraph" w:styleId="InstNoteRedL25" w:customStyle="1">
+  <w:style w:type="paragraph" w:customStyle="1" w:styleId="InstNoteRedL25">
     <w:name w:val="Inst Note Red L25"/>
     <w:basedOn w:val="BodyTextL25"/>
     <w:next w:val="BodyTextL25"/>
@@ -5513,7 +5576,7 @@
       <w:color w:val="EE0000"/>
     </w:rPr>
   </w:style>
-  <w:style w:type="paragraph" w:styleId="BodyTextL25Bold" w:customStyle="1">
+  <w:style w:type="paragraph" w:customStyle="1" w:styleId="BodyTextL25Bold">
     <w:name w:val="Body Text L25 Bold"/>
     <w:basedOn w:val="BodyTextL25"/>
     <w:qFormat/>
@@ -5552,19 +5615,19 @@
       <w:spacing w:before="0" w:after="0" w:line="240" w:lineRule="auto"/>
     </w:pPr>
     <w:rPr>
-      <w:rFonts w:ascii="Courier New" w:hAnsi="Courier New" w:eastAsia="Times New Roman"/>
+      <w:rFonts w:ascii="Courier New" w:eastAsia="Times New Roman" w:hAnsi="Courier New"/>
       <w:sz w:val="20"/>
       <w:szCs w:val="20"/>
     </w:rPr>
   </w:style>
-  <w:style w:type="character" w:styleId="HTMLPreformattedChar" w:customStyle="1">
+  <w:style w:type="character" w:customStyle="1" w:styleId="HTMLPreformattedChar">
     <w:name w:val="HTML Preformatted Char"/>
     <w:link w:val="HTMLPreformatted"/>
     <w:uiPriority w:val="99"/>
     <w:semiHidden/>
     <w:rsid w:val="00C6495E"/>
     <w:rPr>
-      <w:rFonts w:ascii="Courier New" w:hAnsi="Courier New" w:eastAsia="Times New Roman" w:cs="Courier New"/>
+      <w:rFonts w:ascii="Courier New" w:eastAsia="Times New Roman" w:hAnsi="Courier New" w:cs="Courier New"/>
     </w:rPr>
   </w:style>
   <w:style w:type="character" w:styleId="CommentReference">
@@ -5589,7 +5652,7 @@
       <w:szCs w:val="20"/>
     </w:rPr>
   </w:style>
-  <w:style w:type="character" w:styleId="CommentTextChar" w:customStyle="1">
+  <w:style w:type="character" w:customStyle="1" w:styleId="CommentTextChar">
     <w:name w:val="Comment Text Char"/>
     <w:basedOn w:val="DefaultParagraphFont"/>
     <w:link w:val="CommentText"/>
@@ -5610,7 +5673,7 @@
       <w:bCs/>
     </w:rPr>
   </w:style>
-  <w:style w:type="character" w:styleId="CommentSubjectChar" w:customStyle="1">
+  <w:style w:type="character" w:customStyle="1" w:styleId="CommentSubjectChar">
     <w:name w:val="Comment Subject Char"/>
     <w:link w:val="CommentSubject"/>
     <w:uiPriority w:val="99"/>
@@ -5621,7 +5684,7 @@
       <w:bCs/>
     </w:rPr>
   </w:style>
-  <w:style w:type="paragraph" w:styleId="ReflectionQ" w:customStyle="1">
+  <w:style w:type="paragraph" w:customStyle="1" w:styleId="ReflectionQ">
     <w:name w:val="Reflection Q"/>
     <w:basedOn w:val="BodyTextL25"/>
     <w:qFormat/>
@@ -5634,7 +5697,7 @@
       </w:numPr>
     </w:pPr>
   </w:style>
-  <w:style w:type="numbering" w:styleId="SectionList" w:customStyle="1">
+  <w:style w:type="numbering" w:customStyle="1" w:styleId="SectionList">
     <w:name w:val="Section_List"/>
     <w:basedOn w:val="NoList"/>
     <w:uiPriority w:val="99"/>
@@ -5645,7 +5708,7 @@
       </w:numPr>
     </w:pPr>
   </w:style>
-  <w:style w:type="character" w:styleId="Heading4Char" w:customStyle="1">
+  <w:style w:type="character" w:customStyle="1" w:styleId="Heading4Char">
     <w:name w:val="Heading 4 Char"/>
     <w:basedOn w:val="DefaultParagraphFont"/>
     <w:link w:val="Heading4"/>
@@ -5658,7 +5721,7 @@
       <w:szCs w:val="28"/>
     </w:rPr>
   </w:style>
-  <w:style w:type="character" w:styleId="Heading5Char" w:customStyle="1">
+  <w:style w:type="character" w:customStyle="1" w:styleId="Heading5Char">
     <w:name w:val="Heading 5 Char"/>
     <w:basedOn w:val="DefaultParagraphFont"/>
     <w:link w:val="Heading5"/>
@@ -5674,7 +5737,7 @@
       <w:szCs w:val="26"/>
     </w:rPr>
   </w:style>
-  <w:style w:type="character" w:styleId="Heading6Char" w:customStyle="1">
+  <w:style w:type="character" w:customStyle="1" w:styleId="Heading6Char">
     <w:name w:val="Heading 6 Char"/>
     <w:basedOn w:val="DefaultParagraphFont"/>
     <w:link w:val="Heading6"/>
@@ -5688,7 +5751,7 @@
       <w:szCs w:val="22"/>
     </w:rPr>
   </w:style>
-  <w:style w:type="character" w:styleId="Heading7Char" w:customStyle="1">
+  <w:style w:type="character" w:customStyle="1" w:styleId="Heading7Char">
     <w:name w:val="Heading 7 Char"/>
     <w:basedOn w:val="DefaultParagraphFont"/>
     <w:link w:val="Heading7"/>
@@ -5699,7 +5762,7 @@
       <w:szCs w:val="24"/>
     </w:rPr>
   </w:style>
-  <w:style w:type="character" w:styleId="Heading8Char" w:customStyle="1">
+  <w:style w:type="character" w:customStyle="1" w:styleId="Heading8Char">
     <w:name w:val="Heading 8 Char"/>
     <w:basedOn w:val="DefaultParagraphFont"/>
     <w:link w:val="Heading8"/>
@@ -5712,7 +5775,7 @@
       <w:szCs w:val="24"/>
     </w:rPr>
   </w:style>
-  <w:style w:type="character" w:styleId="Heading9Char" w:customStyle="1">
+  <w:style w:type="character" w:customStyle="1" w:styleId="Heading9Char">
     <w:name w:val="Heading 9 Char"/>
     <w:basedOn w:val="DefaultParagraphFont"/>
     <w:link w:val="Heading9"/>
@@ -5724,7 +5787,7 @@
       <w:szCs w:val="22"/>
     </w:rPr>
   </w:style>
-  <w:style w:type="character" w:styleId="Heading3Char" w:customStyle="1">
+  <w:style w:type="character" w:customStyle="1" w:styleId="Heading3Char">
     <w:name w:val="Heading 3 Char"/>
     <w:link w:val="Heading3"/>
     <w:rsid w:val="00D531D0"/>
@@ -5751,7 +5814,7 @@
       <w:szCs w:val="20"/>
     </w:rPr>
   </w:style>
-  <w:style w:type="character" w:styleId="EndnoteTextChar" w:customStyle="1">
+  <w:style w:type="character" w:customStyle="1" w:styleId="EndnoteTextChar">
     <w:name w:val="Endnote Text Char"/>
     <w:basedOn w:val="DefaultParagraphFont"/>
     <w:link w:val="EndnoteText"/>
@@ -5776,7 +5839,7 @@
       <w:szCs w:val="20"/>
     </w:rPr>
   </w:style>
-  <w:style w:type="character" w:styleId="FootnoteTextChar" w:customStyle="1">
+  <w:style w:type="character" w:customStyle="1" w:styleId="FootnoteTextChar">
     <w:name w:val="Footnote Text Char"/>
     <w:basedOn w:val="DefaultParagraphFont"/>
     <w:link w:val="FootnoteText"/>
@@ -5975,17 +6038,17 @@
       </w:tabs>
     </w:pPr>
     <w:rPr>
-      <w:rFonts w:ascii="Courier New" w:hAnsi="Courier New" w:eastAsia="Times New Roman" w:cs="Courier New"/>
-    </w:rPr>
-  </w:style>
-  <w:style w:type="character" w:styleId="MacroTextChar" w:customStyle="1">
+      <w:rFonts w:ascii="Courier New" w:eastAsia="Times New Roman" w:hAnsi="Courier New" w:cs="Courier New"/>
+    </w:rPr>
+  </w:style>
+  <w:style w:type="character" w:customStyle="1" w:styleId="MacroTextChar">
     <w:name w:val="Macro Text Char"/>
     <w:basedOn w:val="DefaultParagraphFont"/>
     <w:link w:val="MacroText"/>
     <w:semiHidden/>
     <w:rsid w:val="00231DCA"/>
     <w:rPr>
-      <w:rFonts w:ascii="Courier New" w:hAnsi="Courier New" w:eastAsia="Times New Roman" w:cs="Courier New"/>
+      <w:rFonts w:ascii="Courier New" w:eastAsia="Times New Roman" w:hAnsi="Courier New" w:cs="Courier New"/>
       <w:lang w:val="en-US" w:eastAsia="en-US" w:bidi="ar-SA"/>
     </w:rPr>
   </w:style>
@@ -6204,7 +6267,7 @@
       <w:szCs w:val="24"/>
     </w:rPr>
   </w:style>
-  <w:style w:type="character" w:styleId="BodyTextChar" w:customStyle="1">
+  <w:style w:type="character" w:customStyle="1" w:styleId="BodyTextChar">
     <w:name w:val="Body Text Char"/>
     <w:link w:val="BodyText"/>
     <w:rsid w:val="00603503"/>
@@ -6213,7 +6276,7 @@
       <w:szCs w:val="24"/>
     </w:rPr>
   </w:style>
-  <w:style w:type="paragraph" w:styleId="ColorfulShading-Accent11" w:customStyle="1">
+  <w:style w:type="paragraph" w:customStyle="1" w:styleId="ColorfulShading-Accent11">
     <w:name w:val="Colorful Shading - Accent 11"/>
     <w:hidden/>
     <w:semiHidden/>
@@ -6222,7 +6285,7 @@
       <w:rFonts w:eastAsia="Times New Roman" w:cs="Arial"/>
     </w:rPr>
   </w:style>
-  <w:style w:type="paragraph" w:styleId="BodyTextBold" w:customStyle="1">
+  <w:style w:type="paragraph" w:customStyle="1" w:styleId="BodyTextBold">
     <w:name w:val="Body Text Bold"/>
     <w:basedOn w:val="BodyText"/>
     <w:next w:val="BodyTextL25"/>
@@ -6233,7 +6296,7 @@
       <w:b/>
     </w:rPr>
   </w:style>
-  <w:style w:type="character" w:styleId="CMDChar" w:customStyle="1">
+  <w:style w:type="character" w:customStyle="1" w:styleId="CMDChar">
     <w:name w:val="CMD Char"/>
     <w:basedOn w:val="DefaultParagraphFont"/>
     <w:link w:val="CMD"/>
@@ -6243,7 +6306,7 @@
       <w:szCs w:val="22"/>
     </w:rPr>
   </w:style>
-  <w:style w:type="character" w:styleId="BodyTextBoldChar" w:customStyle="1">
+  <w:style w:type="character" w:customStyle="1" w:styleId="BodyTextBoldChar">
     <w:name w:val="Body Text Bold Char"/>
     <w:basedOn w:val="BodyTextChar"/>
     <w:link w:val="BodyTextBold"/>
@@ -6273,7 +6336,7 @@
       <w:szCs w:val="56"/>
     </w:rPr>
   </w:style>
-  <w:style w:type="character" w:styleId="TitleChar" w:customStyle="1">
+  <w:style w:type="character" w:customStyle="1" w:styleId="TitleChar">
     <w:name w:val="Title Char"/>
     <w:basedOn w:val="DefaultParagraphFont"/>
     <w:link w:val="Title"/>
@@ -6286,7 +6349,7 @@
       <w:szCs w:val="56"/>
     </w:rPr>
   </w:style>
-  <w:style w:type="table" w:styleId="LabTableStyle1" w:customStyle="1">
+  <w:style w:type="table" w:customStyle="1" w:styleId="LabTableStyle1">
     <w:name w:val="Lab_Table_Style1"/>
     <w:basedOn w:val="TableNormal"/>
     <w:uiPriority w:val="99"/>
@@ -6295,12 +6358,12 @@
     <w:tblPr>
       <w:jc w:val="center"/>
       <w:tblBorders>
-        <w:top w:val="single" w:color="auto" w:sz="2" w:space="0"/>
-        <w:left w:val="single" w:color="auto" w:sz="2" w:space="0"/>
-        <w:bottom w:val="single" w:color="auto" w:sz="2" w:space="0"/>
-        <w:right w:val="single" w:color="auto" w:sz="2" w:space="0"/>
-        <w:insideH w:val="single" w:color="auto" w:sz="2" w:space="0"/>
-        <w:insideV w:val="single" w:color="auto" w:sz="2" w:space="0"/>
+        <w:top w:val="single" w:sz="2" w:space="0" w:color="auto"/>
+        <w:left w:val="single" w:sz="2" w:space="0" w:color="auto"/>
+        <w:bottom w:val="single" w:sz="2" w:space="0" w:color="auto"/>
+        <w:right w:val="single" w:sz="2" w:space="0" w:color="auto"/>
+        <w:insideH w:val="single" w:sz="2" w:space="0" w:color="auto"/>
+        <w:insideV w:val="single" w:sz="2" w:space="0" w:color="auto"/>
       </w:tblBorders>
       <w:tblCellMar>
         <w:top w:w="14" w:type="dxa"/>
@@ -6329,12 +6392,12 @@
       <w:tblPr/>
       <w:tcPr>
         <w:tcBorders>
-          <w:top w:val="single" w:color="auto" w:sz="2" w:space="0"/>
-          <w:left w:val="single" w:color="auto" w:sz="2" w:space="0"/>
-          <w:bottom w:val="single" w:color="auto" w:sz="2" w:space="0"/>
-          <w:right w:val="single" w:color="auto" w:sz="2" w:space="0"/>
-          <w:insideH w:val="single" w:color="auto" w:sz="2" w:space="0"/>
-          <w:insideV w:val="single" w:color="auto" w:sz="2" w:space="0"/>
+          <w:top w:val="single" w:sz="2" w:space="0" w:color="auto"/>
+          <w:left w:val="single" w:sz="2" w:space="0" w:color="auto"/>
+          <w:bottom w:val="single" w:sz="2" w:space="0" w:color="auto"/>
+          <w:right w:val="single" w:sz="2" w:space="0" w:color="auto"/>
+          <w:insideH w:val="single" w:sz="2" w:space="0" w:color="auto"/>
+          <w:insideV w:val="single" w:sz="2" w:space="0" w:color="auto"/>
           <w:tl2br w:val="nil"/>
           <w:tr2bl w:val="nil"/>
         </w:tcBorders>
@@ -6353,7 +6416,7 @@
       <w:color w:val="808080"/>
     </w:rPr>
   </w:style>
-  <w:style w:type="paragraph" w:styleId="CMDRed" w:customStyle="1">
+  <w:style w:type="paragraph" w:customStyle="1" w:styleId="CMDRed">
     <w:name w:val="CMD Red"/>
     <w:basedOn w:val="CMD"/>
     <w:link w:val="CMDRedChar"/>
@@ -6363,7 +6426,7 @@
       <w:color w:val="EE0000"/>
     </w:rPr>
   </w:style>
-  <w:style w:type="character" w:styleId="CMDRedChar" w:customStyle="1">
+  <w:style w:type="character" w:customStyle="1" w:styleId="CMDRedChar">
     <w:name w:val="CMD Red Char"/>
     <w:basedOn w:val="CMDChar"/>
     <w:link w:val="CMDRed"/>
@@ -6374,7 +6437,7 @@
       <w:szCs w:val="22"/>
     </w:rPr>
   </w:style>
-  <w:style w:type="paragraph" w:styleId="CMDOutputRed" w:customStyle="1">
+  <w:style w:type="paragraph" w:customStyle="1" w:styleId="CMDOutputRed">
     <w:name w:val="CMD Output Red"/>
     <w:basedOn w:val="CMDOutput"/>
     <w:link w:val="CMDOutputRedChar"/>
@@ -6384,7 +6447,7 @@
       <w:color w:val="EE0000"/>
     </w:rPr>
   </w:style>
-  <w:style w:type="character" w:styleId="BodyTextL25Char" w:customStyle="1">
+  <w:style w:type="character" w:customStyle="1" w:styleId="BodyTextL25Char">
     <w:name w:val="Body Text L25 Char"/>
     <w:basedOn w:val="DefaultParagraphFont"/>
     <w:link w:val="BodyTextL25"/>
@@ -6393,7 +6456,7 @@
       <w:szCs w:val="22"/>
     </w:rPr>
   </w:style>
-  <w:style w:type="character" w:styleId="CMDOutputChar" w:customStyle="1">
+  <w:style w:type="character" w:customStyle="1" w:styleId="CMDOutputChar">
     <w:name w:val="CMD Output Char"/>
     <w:basedOn w:val="BodyTextL25Char"/>
     <w:link w:val="CMDOutput"/>
@@ -6404,7 +6467,7 @@
       <w:szCs w:val="22"/>
     </w:rPr>
   </w:style>
-  <w:style w:type="character" w:styleId="CMDOutputRedChar" w:customStyle="1">
+  <w:style w:type="character" w:customStyle="1" w:styleId="CMDOutputRedChar">
     <w:name w:val="CMD Output Red Char"/>
     <w:basedOn w:val="CMDOutputChar"/>
     <w:link w:val="CMDOutputRed"/>
@@ -6427,7 +6490,7 @@
       <w:u w:val="single"/>
     </w:rPr>
   </w:style>
-  <w:style w:type="paragraph" w:styleId="TaskHead" w:customStyle="1">
+  <w:style w:type="paragraph" w:customStyle="1" w:styleId="TaskHead">
     <w:name w:val="Task Head"/>
     <w:basedOn w:val="Normal"/>
     <w:next w:val="BodyTextL25"/>
@@ -6582,15 +6645,15 @@
   </w:font>
   <w:font w:name="Wingdings">
     <w:panose1 w:val="05000000000000000000"/>
-    <w:charset w:val="4D"/>
-    <w:family w:val="decorative"/>
+    <w:charset w:val="02"/>
+    <w:family w:val="auto"/>
     <w:pitch w:val="variable"/>
-    <w:sig w:usb0="00000003" w:usb1="00000000" w:usb2="00000000" w:usb3="00000000" w:csb0="80000001" w:csb1="00000000"/>
+    <w:sig w:usb0="00000000" w:usb1="10000000" w:usb2="00000000" w:usb3="00000000" w:csb0="80000000" w:csb1="00000000"/>
   </w:font>
   <w:font w:name="Symbol">
     <w:panose1 w:val="05050102010706020507"/>
     <w:charset w:val="02"/>
-    <w:family w:val="decorative"/>
+    <w:family w:val="roman"/>
     <w:pitch w:val="variable"/>
     <w:sig w:usb0="00000000" w:usb1="10000000" w:usb2="00000000" w:usb3="00000000" w:csb0="80000000" w:csb1="00000000"/>
   </w:font>
@@ -6599,7 +6662,7 @@
     <w:charset w:val="00"/>
     <w:family w:val="swiss"/>
     <w:pitch w:val="variable"/>
-    <w:sig w:usb0="E0002AFF" w:usb1="C000247B" w:usb2="00000009" w:usb3="00000000" w:csb0="000001FF" w:csb1="00000000"/>
+    <w:sig w:usb0="E4002EFF" w:usb1="C200247B" w:usb2="00000009" w:usb3="00000000" w:csb0="000001FF" w:csb1="00000000"/>
   </w:font>
   <w:font w:name="Tahoma">
     <w:panose1 w:val="020B0604030504040204"/>
@@ -6614,7 +6677,7 @@
     <w:charset w:val="86"/>
     <w:family w:val="auto"/>
     <w:pitch w:val="variable"/>
-    <w:sig w:usb0="00000003" w:usb1="288F0000" w:usb2="00000016" w:usb3="00000000" w:csb0="00040001" w:csb1="00000000"/>
+    <w:sig w:usb0="00000203" w:usb1="288F0000" w:usb2="00000016" w:usb3="00000000" w:csb0="00040001" w:csb1="00000000"/>
   </w:font>
   <w:font w:name="Cambria">
     <w:panose1 w:val="02040503050406030204"/>
@@ -6633,7 +6696,6 @@
   </w:font>
   <w:font w:name="DengXian Light">
     <w:altName w:val="等线 Light"/>
-    <w:panose1 w:val="02010600030101010101"/>
     <w:charset w:val="86"/>
     <w:family w:val="auto"/>
     <w:pitch w:val="variable"/>
@@ -6644,7 +6706,7 @@
     <w:charset w:val="00"/>
     <w:family w:val="swiss"/>
     <w:pitch w:val="variable"/>
-    <w:sig w:usb0="E0002AFF" w:usb1="C000247B" w:usb2="00000009" w:usb3="00000000" w:csb0="000001FF" w:csb1="00000000"/>
+    <w:sig w:usb0="E4002EFF" w:usb1="C200247B" w:usb2="00000009" w:usb3="00000000" w:csb0="000001FF" w:csb1="00000000"/>
   </w:font>
 </w:fonts>
 </file>
@@ -6675,6 +6737,7 @@
     <w:rsid w:val="00687151"/>
     <w:rsid w:val="006F09D0"/>
     <w:rsid w:val="00734398"/>
+    <w:rsid w:val="008F6896"/>
     <w:rsid w:val="00B538FD"/>
     <w:rsid w:val="00BF70FE"/>
     <w:rsid w:val="00C87623"/>
@@ -6699,7 +6762,7 @@
   </m:mathPr>
   <w:themeFontLang w:val="en-US" w:eastAsia="zh-CN" w:bidi="ar-SA"/>
   <w:clrSchemeMapping w:bg1="light1" w:t1="dark1" w:bg2="light2" w:t2="dark2" w:accent1="accent1" w:accent2="accent2" w:accent3="accent3" w:accent4="accent4" w:accent5="accent5" w:accent6="accent6" w:hyperlink="hyperlink" w:followedHyperlink="followedHyperlink"/>
-  <w:decimalSymbol w:val=","/>
+  <w:decimalSymbol w:val="."/>
   <w:listSeparator w:val=","/>
   <w15:chartTrackingRefBased/>
 </w:settings>
@@ -7153,7 +7216,7 @@
     <w:rPr>
       <w:sz w:val="24"/>
       <w:szCs w:val="24"/>
-      <w:lang w:val="en-KG" w:eastAsia="en-US"/>
+      <w:lang w:eastAsia="en-US"/>
     </w:rPr>
   </w:style>
 </w:styles>
@@ -7452,10 +7515,25 @@
 </file>
 
 <file path=customXml/item1.xml><?xml version="1.0" encoding="utf-8"?>
+<p:properties xmlns:p="http://schemas.microsoft.com/office/2006/metadata/properties" xmlns:xsi="http://www.w3.org/2001/XMLSchema-instance" xmlns:pc="http://schemas.microsoft.com/office/infopath/2007/PartnerControls">
+  <documentManagement/>
+</p:properties>
+</file>
+
+<file path=customXml/item2.xml><?xml version="1.0" encoding="utf-8"?>
 <b:Sources xmlns:b="http://schemas.openxmlformats.org/officeDocument/2006/bibliography" xmlns="http://schemas.openxmlformats.org/officeDocument/2006/bibliography" SelectedStyle="\APA.XSL" StyleName="APA Fifth Edition"/>
 </file>
 
-<file path=customXml/item2.xml><?xml version="1.0" encoding="utf-8"?>
+<file path=customXml/item3.xml><?xml version="1.0" encoding="utf-8"?>
+<?mso-contentType ?>
+<FormTemplates xmlns="http://schemas.microsoft.com/sharepoint/v3/contenttype/forms">
+  <Display>DocumentLibraryForm</Display>
+  <Edit>DocumentLibraryForm</Edit>
+  <New>DocumentLibraryForm</New>
+</FormTemplates>
+</file>
+
+<file path=customXml/item4.xml><?xml version="1.0" encoding="utf-8"?>
 <ct:contentTypeSchema xmlns:ct="http://schemas.microsoft.com/office/2006/metadata/contentType" xmlns:ma="http://schemas.microsoft.com/office/2006/metadata/properties/metaAttributes" ct:_="" ma:_="" ma:contentTypeName="Document" ma:contentTypeID="0x010100265F33FAA4C97F4DA609694573E1EC7B" ma:contentTypeVersion="6" ma:contentTypeDescription="Create a new document." ma:contentTypeScope="" ma:versionID="ec73f6763c88159ee49b7632ebc33ea2">
   <xsd:schema xmlns:xsd="http://www.w3.org/2001/XMLSchema" xmlns:xs="http://www.w3.org/2001/XMLSchema" xmlns:p="http://schemas.microsoft.com/office/2006/metadata/properties" xmlns:ns2="756c98b5-3862-43bb-98d9-daa69a70ce09" xmlns:ns3="55463a0e-0026-46be-8d57-77c0ad0a34de" targetNamespace="http://schemas.microsoft.com/office/2006/metadata/properties" ma:root="true" ma:fieldsID="5d85b36be22db1b20d5965d583eef24a" ns2:_="" ns3:_="">
     <xsd:import namespace="756c98b5-3862-43bb-98d9-daa69a70ce09"/>
@@ -7632,22 +7710,16 @@
 </ct:contentTypeSchema>
 </file>
 
-<file path=customXml/item3.xml><?xml version="1.0" encoding="utf-8"?>
-<?mso-contentType ?>
-<FormTemplates xmlns="http://schemas.microsoft.com/sharepoint/v3/contenttype/forms">
-  <Display>DocumentLibraryForm</Display>
-  <Edit>DocumentLibraryForm</Edit>
-  <New>DocumentLibraryForm</New>
-</FormTemplates>
+<file path=customXml/itemProps1.xml><?xml version="1.0" encoding="utf-8"?>
+<ds:datastoreItem xmlns:ds="http://schemas.openxmlformats.org/officeDocument/2006/customXml" ds:itemID="{2F402338-E694-4BB5-B022-A8CE808E38F3}">
+  <ds:schemaRefs>
+    <ds:schemaRef ds:uri="http://schemas.microsoft.com/office/2006/metadata/properties"/>
+    <ds:schemaRef ds:uri="http://schemas.microsoft.com/office/infopath/2007/PartnerControls"/>
+  </ds:schemaRefs>
+</ds:datastoreItem>
 </file>
 
-<file path=customXml/item4.xml><?xml version="1.0" encoding="utf-8"?>
-<p:properties xmlns:p="http://schemas.microsoft.com/office/2006/metadata/properties" xmlns:xsi="http://www.w3.org/2001/XMLSchema-instance" xmlns:pc="http://schemas.microsoft.com/office/infopath/2007/PartnerControls">
-  <documentManagement/>
-</p:properties>
-</file>
-
-<file path=customXml/itemProps1.xml><?xml version="1.0" encoding="utf-8"?>
+<file path=customXml/itemProps2.xml><?xml version="1.0" encoding="utf-8"?>
 <ds:datastoreItem xmlns:ds="http://schemas.openxmlformats.org/officeDocument/2006/customXml" ds:itemID="{9704A0DE-6927-4272-A9E6-C1915F69DA57}">
   <ds:schemaRefs>
     <ds:schemaRef ds:uri="http://schemas.openxmlformats.org/officeDocument/2006/bibliography"/>
@@ -7655,14 +7727,29 @@
 </ds:datastoreItem>
 </file>
 
-<file path=customXml/itemProps2.xml><?xml version="1.0" encoding="utf-8"?>
-<ds:datastoreItem xmlns:ds="http://schemas.openxmlformats.org/officeDocument/2006/customXml" ds:itemID="{63667629-B17E-42B3-8993-4360DA388AC6}"/>
-</file>
-
 <file path=customXml/itemProps3.xml><?xml version="1.0" encoding="utf-8"?>
-<ds:datastoreItem xmlns:ds="http://schemas.openxmlformats.org/officeDocument/2006/customXml" ds:itemID="{E5087A1B-302A-4DAC-AAB4-B41E6D8687DF}"/>
+<ds:datastoreItem xmlns:ds="http://schemas.openxmlformats.org/officeDocument/2006/customXml" ds:itemID="{E5087A1B-302A-4DAC-AAB4-B41E6D8687DF}">
+  <ds:schemaRefs>
+    <ds:schemaRef ds:uri="http://schemas.microsoft.com/sharepoint/v3/contenttype/forms"/>
+  </ds:schemaRefs>
+</ds:datastoreItem>
 </file>
 
 <file path=customXml/itemProps4.xml><?xml version="1.0" encoding="utf-8"?>
-<ds:datastoreItem xmlns:ds="http://schemas.openxmlformats.org/officeDocument/2006/customXml" ds:itemID="{2F402338-E694-4BB5-B022-A8CE808E38F3}"/>
+<ds:datastoreItem xmlns:ds="http://schemas.openxmlformats.org/officeDocument/2006/customXml" ds:itemID="{63667629-B17E-42B3-8993-4360DA388AC6}">
+  <ds:schemaRefs>
+    <ds:schemaRef ds:uri="http://schemas.microsoft.com/office/2006/metadata/contentType"/>
+    <ds:schemaRef ds:uri="http://schemas.microsoft.com/office/2006/metadata/properties/metaAttributes"/>
+    <ds:schemaRef ds:uri="http://www.w3.org/2001/XMLSchema"/>
+    <ds:schemaRef ds:uri="http://schemas.microsoft.com/office/2006/metadata/properties"/>
+    <ds:schemaRef ds:uri="756c98b5-3862-43bb-98d9-daa69a70ce09"/>
+    <ds:schemaRef ds:uri="55463a0e-0026-46be-8d57-77c0ad0a34de"/>
+    <ds:schemaRef ds:uri="http://schemas.microsoft.com/office/2006/documentManagement/types"/>
+    <ds:schemaRef ds:uri="http://schemas.microsoft.com/office/infopath/2007/PartnerControls"/>
+    <ds:schemaRef ds:uri="http://schemas.openxmlformats.org/package/2006/metadata/core-properties"/>
+    <ds:schemaRef ds:uri="http://purl.org/dc/elements/1.1/"/>
+    <ds:schemaRef ds:uri="http://purl.org/dc/terms/"/>
+    <ds:schemaRef ds:uri="http://schemas.microsoft.com/internal/obd"/>
+  </ds:schemaRefs>
+</ds:datastoreItem>
 </file>
</xml_diff>